<commit_message>
atualização dos arquivos: HOTEL.uml, Documentos AnaliseProjeto/DocumentoPadraoCodificacaoBD.docx e AnaliseProjeto/Documentação Da Arquitetura.doc.
</commit_message>
<xml_diff>
--- a/AnaliseProjeto/DocumentoPadraoCodificacaoBD.docx
+++ b/AnaliseProjeto/DocumentoPadraoCodificacaoBD.docx
@@ -284,7 +284,6 @@
     </w:p>
     <w:p>
       <w:pPr>
-        <w:jc w:val="center"/>
         <w:rPr>
           <w:rFonts w:ascii="Arial" w:hAnsi="Arial"/>
           <w:b/>
@@ -292,583 +291,6 @@
         </w:rPr>
       </w:pPr>
     </w:p>
-    <w:p>
-      <w:pPr>
-        <w:jc w:val="center"/>
-        <w:rPr>
-          <w:rFonts w:ascii="Arial" w:hAnsi="Arial"/>
-          <w:b/>
-          <w:sz w:val="40"/>
-        </w:rPr>
-      </w:pPr>
-    </w:p>
-    <w:p>
-      <w:pPr>
-        <w:jc w:val="center"/>
-        <w:rPr>
-          <w:rFonts w:ascii="Arial" w:hAnsi="Arial"/>
-          <w:b/>
-          <w:sz w:val="40"/>
-        </w:rPr>
-      </w:pPr>
-      <w:r>
-        <w:rPr>
-          <w:rFonts w:ascii="Arial" w:hAnsi="Arial"/>
-          <w:b/>
-          <w:sz w:val="40"/>
-        </w:rPr>
-        <w:lastRenderedPageBreak/>
-        <w:t>Histórico</w:t>
-      </w:r>
-    </w:p>
-    <w:p>
-      <w:pPr>
-        <w:jc w:val="center"/>
-      </w:pPr>
-    </w:p>
-    <w:tbl>
-      <w:tblPr>
-        <w:tblW w:w="4900" w:type="pct"/>
-        <w:tblInd w:w="108" w:type="dxa"/>
-        <w:tblBorders>
-          <w:top w:val="single" w:sz="4" w:space="0" w:color="00000A"/>
-          <w:left w:val="single" w:sz="4" w:space="0" w:color="00000A"/>
-          <w:bottom w:val="single" w:sz="4" w:space="0" w:color="00000A"/>
-          <w:right w:val="single" w:sz="4" w:space="0" w:color="00000A"/>
-          <w:insideH w:val="single" w:sz="4" w:space="0" w:color="00000A"/>
-          <w:insideV w:val="single" w:sz="4" w:space="0" w:color="00000A"/>
-        </w:tblBorders>
-        <w:tblLook w:val="04A0" w:firstRow="1" w:lastRow="0" w:firstColumn="1" w:lastColumn="0" w:noHBand="0" w:noVBand="1"/>
-      </w:tblPr>
-      <w:tblGrid>
-        <w:gridCol w:w="1354"/>
-        <w:gridCol w:w="1186"/>
-        <w:gridCol w:w="4183"/>
-        <w:gridCol w:w="2712"/>
-      </w:tblGrid>
-      <w:tr>
-        <w:tc>
-          <w:tcPr>
-            <w:tcW w:w="1354" w:type="dxa"/>
-            <w:tcBorders>
-              <w:top w:val="single" w:sz="4" w:space="0" w:color="00000A"/>
-              <w:left w:val="single" w:sz="4" w:space="0" w:color="00000A"/>
-              <w:bottom w:val="single" w:sz="4" w:space="0" w:color="00000A"/>
-              <w:right w:val="single" w:sz="4" w:space="0" w:color="00000A"/>
-            </w:tcBorders>
-            <w:shd w:val="clear" w:color="auto" w:fill="auto"/>
-            <w:tcMar>
-              <w:left w:w="108" w:type="dxa"/>
-            </w:tcMar>
-            <w:vAlign w:val="center"/>
-          </w:tcPr>
-          <w:p>
-            <w:pPr>
-              <w:spacing w:before="120" w:line="360" w:lineRule="auto"/>
-              <w:rPr>
-                <w:b/>
-                <w:sz w:val="22"/>
-              </w:rPr>
-            </w:pPr>
-            <w:r>
-              <w:rPr>
-                <w:b/>
-                <w:sz w:val="22"/>
-              </w:rPr>
-              <w:t>Data</w:t>
-            </w:r>
-          </w:p>
-        </w:tc>
-        <w:tc>
-          <w:tcPr>
-            <w:tcW w:w="1187" w:type="dxa"/>
-            <w:tcBorders>
-              <w:top w:val="single" w:sz="4" w:space="0" w:color="00000A"/>
-              <w:left w:val="single" w:sz="4" w:space="0" w:color="00000A"/>
-              <w:bottom w:val="single" w:sz="4" w:space="0" w:color="00000A"/>
-              <w:right w:val="single" w:sz="4" w:space="0" w:color="00000A"/>
-            </w:tcBorders>
-            <w:shd w:val="clear" w:color="auto" w:fill="auto"/>
-            <w:tcMar>
-              <w:left w:w="108" w:type="dxa"/>
-            </w:tcMar>
-            <w:vAlign w:val="center"/>
-          </w:tcPr>
-          <w:p>
-            <w:pPr>
-              <w:spacing w:before="120" w:line="360" w:lineRule="auto"/>
-              <w:rPr>
-                <w:b/>
-                <w:sz w:val="22"/>
-              </w:rPr>
-            </w:pPr>
-            <w:r>
-              <w:rPr>
-                <w:b/>
-                <w:sz w:val="22"/>
-              </w:rPr>
-              <w:t>Versão</w:t>
-            </w:r>
-          </w:p>
-        </w:tc>
-        <w:tc>
-          <w:tcPr>
-            <w:tcW w:w="4188" w:type="dxa"/>
-            <w:tcBorders>
-              <w:top w:val="single" w:sz="4" w:space="0" w:color="00000A"/>
-              <w:left w:val="single" w:sz="4" w:space="0" w:color="00000A"/>
-              <w:bottom w:val="single" w:sz="4" w:space="0" w:color="00000A"/>
-              <w:right w:val="single" w:sz="4" w:space="0" w:color="00000A"/>
-            </w:tcBorders>
-            <w:shd w:val="clear" w:color="auto" w:fill="auto"/>
-            <w:tcMar>
-              <w:left w:w="108" w:type="dxa"/>
-            </w:tcMar>
-            <w:vAlign w:val="center"/>
-          </w:tcPr>
-          <w:p>
-            <w:pPr>
-              <w:spacing w:before="120" w:line="360" w:lineRule="auto"/>
-              <w:rPr>
-                <w:b/>
-                <w:sz w:val="22"/>
-              </w:rPr>
-            </w:pPr>
-            <w:r>
-              <w:rPr>
-                <w:b/>
-                <w:sz w:val="22"/>
-              </w:rPr>
-              <w:t>Descrição</w:t>
-            </w:r>
-          </w:p>
-        </w:tc>
-        <w:tc>
-          <w:tcPr>
-            <w:tcW w:w="2715" w:type="dxa"/>
-            <w:tcBorders>
-              <w:top w:val="single" w:sz="4" w:space="0" w:color="00000A"/>
-              <w:left w:val="single" w:sz="4" w:space="0" w:color="00000A"/>
-              <w:bottom w:val="single" w:sz="4" w:space="0" w:color="00000A"/>
-              <w:right w:val="single" w:sz="4" w:space="0" w:color="00000A"/>
-            </w:tcBorders>
-            <w:shd w:val="clear" w:color="auto" w:fill="auto"/>
-            <w:tcMar>
-              <w:left w:w="108" w:type="dxa"/>
-            </w:tcMar>
-            <w:vAlign w:val="center"/>
-          </w:tcPr>
-          <w:p>
-            <w:pPr>
-              <w:spacing w:before="120" w:line="360" w:lineRule="auto"/>
-              <w:rPr>
-                <w:b/>
-                <w:sz w:val="22"/>
-              </w:rPr>
-            </w:pPr>
-            <w:r>
-              <w:rPr>
-                <w:b/>
-                <w:sz w:val="22"/>
-              </w:rPr>
-              <w:t>Autor</w:t>
-            </w:r>
-          </w:p>
-        </w:tc>
-      </w:tr>
-      <w:tr>
-        <w:tc>
-          <w:tcPr>
-            <w:tcW w:w="1354" w:type="dxa"/>
-            <w:tcBorders>
-              <w:top w:val="single" w:sz="4" w:space="0" w:color="00000A"/>
-              <w:left w:val="single" w:sz="4" w:space="0" w:color="00000A"/>
-              <w:bottom w:val="single" w:sz="4" w:space="0" w:color="00000A"/>
-              <w:right w:val="single" w:sz="4" w:space="0" w:color="00000A"/>
-            </w:tcBorders>
-            <w:shd w:val="clear" w:color="auto" w:fill="auto"/>
-            <w:tcMar>
-              <w:left w:w="108" w:type="dxa"/>
-            </w:tcMar>
-            <w:vAlign w:val="center"/>
-          </w:tcPr>
-          <w:p>
-            <w:pPr>
-              <w:spacing w:before="120" w:line="360" w:lineRule="auto"/>
-              <w:rPr>
-                <w:sz w:val="22"/>
-              </w:rPr>
-            </w:pPr>
-            <w:r>
-              <w:rPr>
-                <w:sz w:val="22"/>
-              </w:rPr>
-              <w:t>05/07/2008</w:t>
-            </w:r>
-          </w:p>
-        </w:tc>
-        <w:tc>
-          <w:tcPr>
-            <w:tcW w:w="1187" w:type="dxa"/>
-            <w:tcBorders>
-              <w:top w:val="single" w:sz="4" w:space="0" w:color="00000A"/>
-              <w:left w:val="single" w:sz="4" w:space="0" w:color="00000A"/>
-              <w:bottom w:val="single" w:sz="4" w:space="0" w:color="00000A"/>
-              <w:right w:val="single" w:sz="4" w:space="0" w:color="00000A"/>
-            </w:tcBorders>
-            <w:shd w:val="clear" w:color="auto" w:fill="auto"/>
-            <w:tcMar>
-              <w:left w:w="108" w:type="dxa"/>
-            </w:tcMar>
-            <w:vAlign w:val="center"/>
-          </w:tcPr>
-          <w:p>
-            <w:pPr>
-              <w:spacing w:before="120" w:line="360" w:lineRule="auto"/>
-              <w:rPr>
-                <w:sz w:val="22"/>
-              </w:rPr>
-            </w:pPr>
-            <w:r>
-              <w:rPr>
-                <w:sz w:val="22"/>
-              </w:rPr>
-              <w:t>1.0</w:t>
-            </w:r>
-          </w:p>
-        </w:tc>
-        <w:tc>
-          <w:tcPr>
-            <w:tcW w:w="4188" w:type="dxa"/>
-            <w:tcBorders>
-              <w:top w:val="single" w:sz="4" w:space="0" w:color="00000A"/>
-              <w:left w:val="single" w:sz="4" w:space="0" w:color="00000A"/>
-              <w:bottom w:val="single" w:sz="4" w:space="0" w:color="00000A"/>
-              <w:right w:val="single" w:sz="4" w:space="0" w:color="00000A"/>
-            </w:tcBorders>
-            <w:shd w:val="clear" w:color="auto" w:fill="auto"/>
-            <w:tcMar>
-              <w:left w:w="108" w:type="dxa"/>
-            </w:tcMar>
-            <w:vAlign w:val="center"/>
-          </w:tcPr>
-          <w:p>
-            <w:pPr>
-              <w:spacing w:before="120" w:line="360" w:lineRule="auto"/>
-              <w:rPr>
-                <w:sz w:val="22"/>
-              </w:rPr>
-            </w:pPr>
-            <w:r>
-              <w:rPr>
-                <w:sz w:val="22"/>
-              </w:rPr>
-              <w:t>Versão inicial.</w:t>
-            </w:r>
-          </w:p>
-        </w:tc>
-        <w:tc>
-          <w:tcPr>
-            <w:tcW w:w="2715" w:type="dxa"/>
-            <w:tcBorders>
-              <w:top w:val="single" w:sz="4" w:space="0" w:color="00000A"/>
-              <w:left w:val="single" w:sz="4" w:space="0" w:color="00000A"/>
-              <w:bottom w:val="single" w:sz="4" w:space="0" w:color="00000A"/>
-              <w:right w:val="single" w:sz="4" w:space="0" w:color="00000A"/>
-            </w:tcBorders>
-            <w:shd w:val="clear" w:color="auto" w:fill="auto"/>
-            <w:tcMar>
-              <w:left w:w="108" w:type="dxa"/>
-            </w:tcMar>
-            <w:vAlign w:val="center"/>
-          </w:tcPr>
-          <w:p>
-            <w:pPr>
-              <w:spacing w:before="120" w:line="360" w:lineRule="auto"/>
-              <w:rPr>
-                <w:sz w:val="22"/>
-              </w:rPr>
-            </w:pPr>
-            <w:r>
-              <w:rPr>
-                <w:sz w:val="22"/>
-              </w:rPr>
-              <w:t xml:space="preserve">Marcos </w:t>
-            </w:r>
-            <w:proofErr w:type="spellStart"/>
-            <w:r>
-              <w:rPr>
-                <w:sz w:val="22"/>
-              </w:rPr>
-              <w:t>Dósea</w:t>
-            </w:r>
-            <w:proofErr w:type="spellEnd"/>
-          </w:p>
-        </w:tc>
-      </w:tr>
-      <w:tr>
-        <w:tc>
-          <w:tcPr>
-            <w:tcW w:w="1354" w:type="dxa"/>
-            <w:tcBorders>
-              <w:top w:val="single" w:sz="4" w:space="0" w:color="00000A"/>
-              <w:left w:val="single" w:sz="4" w:space="0" w:color="00000A"/>
-              <w:bottom w:val="single" w:sz="4" w:space="0" w:color="00000A"/>
-              <w:right w:val="single" w:sz="4" w:space="0" w:color="00000A"/>
-            </w:tcBorders>
-            <w:shd w:val="clear" w:color="auto" w:fill="auto"/>
-            <w:tcMar>
-              <w:left w:w="108" w:type="dxa"/>
-            </w:tcMar>
-            <w:vAlign w:val="center"/>
-          </w:tcPr>
-          <w:p>
-            <w:pPr>
-              <w:spacing w:before="120" w:line="360" w:lineRule="auto"/>
-              <w:rPr>
-                <w:sz w:val="22"/>
-              </w:rPr>
-            </w:pPr>
-          </w:p>
-        </w:tc>
-        <w:tc>
-          <w:tcPr>
-            <w:tcW w:w="1187" w:type="dxa"/>
-            <w:tcBorders>
-              <w:top w:val="single" w:sz="4" w:space="0" w:color="00000A"/>
-              <w:left w:val="single" w:sz="4" w:space="0" w:color="00000A"/>
-              <w:bottom w:val="single" w:sz="4" w:space="0" w:color="00000A"/>
-              <w:right w:val="single" w:sz="4" w:space="0" w:color="00000A"/>
-            </w:tcBorders>
-            <w:shd w:val="clear" w:color="auto" w:fill="auto"/>
-            <w:tcMar>
-              <w:left w:w="108" w:type="dxa"/>
-            </w:tcMar>
-            <w:vAlign w:val="center"/>
-          </w:tcPr>
-          <w:p>
-            <w:pPr>
-              <w:spacing w:before="120" w:line="360" w:lineRule="auto"/>
-              <w:rPr>
-                <w:sz w:val="22"/>
-              </w:rPr>
-            </w:pPr>
-          </w:p>
-        </w:tc>
-        <w:tc>
-          <w:tcPr>
-            <w:tcW w:w="4188" w:type="dxa"/>
-            <w:tcBorders>
-              <w:top w:val="single" w:sz="4" w:space="0" w:color="00000A"/>
-              <w:left w:val="single" w:sz="4" w:space="0" w:color="00000A"/>
-              <w:bottom w:val="single" w:sz="4" w:space="0" w:color="00000A"/>
-              <w:right w:val="single" w:sz="4" w:space="0" w:color="00000A"/>
-            </w:tcBorders>
-            <w:shd w:val="clear" w:color="auto" w:fill="auto"/>
-            <w:tcMar>
-              <w:left w:w="108" w:type="dxa"/>
-            </w:tcMar>
-            <w:vAlign w:val="center"/>
-          </w:tcPr>
-          <w:p>
-            <w:pPr>
-              <w:spacing w:before="120" w:line="360" w:lineRule="auto"/>
-              <w:rPr>
-                <w:sz w:val="22"/>
-              </w:rPr>
-            </w:pPr>
-          </w:p>
-        </w:tc>
-        <w:tc>
-          <w:tcPr>
-            <w:tcW w:w="2715" w:type="dxa"/>
-            <w:tcBorders>
-              <w:top w:val="single" w:sz="4" w:space="0" w:color="00000A"/>
-              <w:left w:val="single" w:sz="4" w:space="0" w:color="00000A"/>
-              <w:bottom w:val="single" w:sz="4" w:space="0" w:color="00000A"/>
-              <w:right w:val="single" w:sz="4" w:space="0" w:color="00000A"/>
-            </w:tcBorders>
-            <w:shd w:val="clear" w:color="auto" w:fill="auto"/>
-            <w:tcMar>
-              <w:left w:w="108" w:type="dxa"/>
-            </w:tcMar>
-            <w:vAlign w:val="center"/>
-          </w:tcPr>
-          <w:p>
-            <w:pPr>
-              <w:spacing w:before="120" w:line="360" w:lineRule="auto"/>
-              <w:rPr>
-                <w:sz w:val="22"/>
-              </w:rPr>
-            </w:pPr>
-          </w:p>
-        </w:tc>
-      </w:tr>
-      <w:tr>
-        <w:tc>
-          <w:tcPr>
-            <w:tcW w:w="1354" w:type="dxa"/>
-            <w:tcBorders>
-              <w:top w:val="single" w:sz="4" w:space="0" w:color="00000A"/>
-              <w:left w:val="single" w:sz="4" w:space="0" w:color="00000A"/>
-              <w:bottom w:val="single" w:sz="4" w:space="0" w:color="00000A"/>
-              <w:right w:val="single" w:sz="4" w:space="0" w:color="00000A"/>
-            </w:tcBorders>
-            <w:shd w:val="clear" w:color="auto" w:fill="auto"/>
-            <w:tcMar>
-              <w:left w:w="108" w:type="dxa"/>
-            </w:tcMar>
-            <w:vAlign w:val="center"/>
-          </w:tcPr>
-          <w:p>
-            <w:pPr>
-              <w:spacing w:before="120" w:line="360" w:lineRule="auto"/>
-              <w:rPr>
-                <w:sz w:val="22"/>
-              </w:rPr>
-            </w:pPr>
-          </w:p>
-        </w:tc>
-        <w:tc>
-          <w:tcPr>
-            <w:tcW w:w="1187" w:type="dxa"/>
-            <w:tcBorders>
-              <w:top w:val="single" w:sz="4" w:space="0" w:color="00000A"/>
-              <w:left w:val="single" w:sz="4" w:space="0" w:color="00000A"/>
-              <w:bottom w:val="single" w:sz="4" w:space="0" w:color="00000A"/>
-              <w:right w:val="single" w:sz="4" w:space="0" w:color="00000A"/>
-            </w:tcBorders>
-            <w:shd w:val="clear" w:color="auto" w:fill="auto"/>
-            <w:tcMar>
-              <w:left w:w="108" w:type="dxa"/>
-            </w:tcMar>
-            <w:vAlign w:val="center"/>
-          </w:tcPr>
-          <w:p>
-            <w:pPr>
-              <w:spacing w:before="120" w:line="360" w:lineRule="auto"/>
-              <w:rPr>
-                <w:sz w:val="22"/>
-              </w:rPr>
-            </w:pPr>
-          </w:p>
-        </w:tc>
-        <w:tc>
-          <w:tcPr>
-            <w:tcW w:w="4188" w:type="dxa"/>
-            <w:tcBorders>
-              <w:top w:val="single" w:sz="4" w:space="0" w:color="00000A"/>
-              <w:left w:val="single" w:sz="4" w:space="0" w:color="00000A"/>
-              <w:bottom w:val="single" w:sz="4" w:space="0" w:color="00000A"/>
-              <w:right w:val="single" w:sz="4" w:space="0" w:color="00000A"/>
-            </w:tcBorders>
-            <w:shd w:val="clear" w:color="auto" w:fill="auto"/>
-            <w:tcMar>
-              <w:left w:w="108" w:type="dxa"/>
-            </w:tcMar>
-            <w:vAlign w:val="center"/>
-          </w:tcPr>
-          <w:p>
-            <w:pPr>
-              <w:spacing w:before="120" w:line="360" w:lineRule="auto"/>
-              <w:rPr>
-                <w:sz w:val="22"/>
-              </w:rPr>
-            </w:pPr>
-          </w:p>
-        </w:tc>
-        <w:tc>
-          <w:tcPr>
-            <w:tcW w:w="2715" w:type="dxa"/>
-            <w:tcBorders>
-              <w:top w:val="single" w:sz="4" w:space="0" w:color="00000A"/>
-              <w:left w:val="single" w:sz="4" w:space="0" w:color="00000A"/>
-              <w:bottom w:val="single" w:sz="4" w:space="0" w:color="00000A"/>
-              <w:right w:val="single" w:sz="4" w:space="0" w:color="00000A"/>
-            </w:tcBorders>
-            <w:shd w:val="clear" w:color="auto" w:fill="auto"/>
-            <w:tcMar>
-              <w:left w:w="108" w:type="dxa"/>
-            </w:tcMar>
-            <w:vAlign w:val="center"/>
-          </w:tcPr>
-          <w:p>
-            <w:pPr>
-              <w:spacing w:before="120" w:line="360" w:lineRule="auto"/>
-              <w:rPr>
-                <w:sz w:val="22"/>
-              </w:rPr>
-            </w:pPr>
-          </w:p>
-        </w:tc>
-      </w:tr>
-    </w:tbl>
-    <w:p/>
-    <w:p/>
-    <w:p/>
-    <w:p>
-      <w:bookmarkStart w:id="0" w:name="_GoBack"/>
-      <w:bookmarkEnd w:id="0"/>
-    </w:p>
-    <w:p/>
-    <w:p/>
-    <w:p/>
-    <w:p/>
-    <w:p/>
-    <w:p/>
-    <w:p/>
-    <w:p/>
-    <w:p/>
-    <w:p/>
-    <w:p/>
-    <w:p/>
-    <w:p/>
-    <w:p/>
-    <w:p/>
-    <w:p/>
-    <w:p/>
-    <w:p/>
-    <w:p/>
-    <w:p/>
-    <w:p/>
-    <w:p/>
-    <w:p/>
-    <w:p/>
-    <w:p/>
-    <w:p/>
-    <w:p/>
-    <w:p/>
-    <w:p/>
-    <w:p/>
-    <w:p/>
-    <w:p/>
-    <w:p/>
-    <w:p/>
-    <w:p/>
-    <w:p/>
-    <w:p/>
-    <w:p>
-      <w:pPr>
-        <w:sectPr>
-          <w:headerReference w:type="default" r:id="rId7"/>
-          <w:pgSz w:w="11906" w:h="16838"/>
-          <w:pgMar w:top="1134" w:right="1134" w:bottom="1134" w:left="1134" w:header="0" w:footer="0" w:gutter="0"/>
-          <w:cols w:space="720"/>
-          <w:formProt w:val="0"/>
-          <w:docGrid w:linePitch="360" w:charSpace="-6145"/>
-        </w:sectPr>
-      </w:pPr>
-    </w:p>
-    <w:p>
-      <w:pPr>
-        <w:pStyle w:val="Sumrio1"/>
-        <w:tabs>
-          <w:tab w:val="right" w:leader="dot" w:pos="9910"/>
-        </w:tabs>
-      </w:pPr>
-    </w:p>
-    <w:p/>
-    <w:p/>
     <w:p>
       <w:pPr>
         <w:pStyle w:val="Sumrio1"/>
@@ -885,6 +307,7 @@
         </w:rPr>
       </w:pPr>
       <w:r>
+        <w:lastRenderedPageBreak/>
         <w:fldChar w:fldCharType="begin"/>
       </w:r>
       <w:r>
@@ -1074,14 +497,7 @@
             <w:rStyle w:val="Vnculodendice"/>
             <w:b w:val="0"/>
           </w:rPr>
-          <w:t>Regra</w:t>
-        </w:r>
-        <w:r>
-          <w:rPr>
-            <w:rStyle w:val="Vnculodendice"/>
-            <w:b w:val="0"/>
-          </w:rPr>
-          <w:t xml:space="preserve"> Geral</w:t>
+          <w:t>Regra Geral</w:t>
         </w:r>
         <w:r>
           <w:rPr>
@@ -1483,14 +899,7 @@
             <w:rStyle w:val="Vnculodendice"/>
             <w:b w:val="0"/>
           </w:rPr>
-          <w:t>Sinta</w:t>
-        </w:r>
-        <w:r>
-          <w:rPr>
-            <w:rStyle w:val="Vnculodendice"/>
-            <w:b w:val="0"/>
-          </w:rPr>
-          <w:t>xe</w:t>
+          <w:t>Sintaxe</w:t>
         </w:r>
         <w:r>
           <w:rPr>
@@ -2225,13 +1634,7 @@
           <w:rPr>
             <w:webHidden/>
           </w:rPr>
-          <w:instrText>P</w:instrText>
-        </w:r>
-        <w:r>
-          <w:rPr>
-            <w:webHidden/>
-          </w:rPr>
-          <w:instrText>AGEREF _Toc203191538 \h</w:instrText>
+          <w:instrText>PAGEREF _Toc203191538 \h</w:instrText>
         </w:r>
         <w:r>
           <w:rPr>
@@ -2619,13 +2022,7 @@
           <w:rPr>
             <w:rStyle w:val="Vnculodendice"/>
           </w:rPr>
-          <w:t>STORED PROC</w:t>
-        </w:r>
-        <w:r>
-          <w:rPr>
-            <w:rStyle w:val="Vnculodendice"/>
-          </w:rPr>
-          <w:t>EDURES</w:t>
+          <w:t>STORED PROCEDURES</w:t>
         </w:r>
         <w:r>
           <w:rPr>
@@ -2958,13 +2355,7 @@
           <w:rPr>
             <w:webHidden/>
           </w:rPr>
-          <w:instrText>PAGE</w:instrText>
-        </w:r>
-        <w:r>
-          <w:rPr>
-            <w:webHidden/>
-          </w:rPr>
-          <w:instrText>REF _Toc203191547 \h</w:instrText>
+          <w:instrText>PAGEREF _Toc203191547 \h</w:instrText>
         </w:r>
         <w:r>
           <w:rPr>
@@ -3365,13 +2756,7 @@
           <w:rPr>
             <w:webHidden/>
           </w:rPr>
-          <w:instrText>PA</w:instrText>
-        </w:r>
-        <w:r>
-          <w:rPr>
-            <w:webHidden/>
-          </w:rPr>
-          <w:instrText>GEREF _Toc203191552 \h</w:instrText>
+          <w:instrText>PAGEREF _Toc203191552 \h</w:instrText>
         </w:r>
         <w:r>
           <w:rPr>
@@ -3761,14 +3146,7 @@
             <w:rStyle w:val="Vnculodendice"/>
             <w:b w:val="0"/>
           </w:rPr>
-          <w:t>Sint</w:t>
-        </w:r>
-        <w:r>
-          <w:rPr>
-            <w:rStyle w:val="Vnculodendice"/>
-            <w:b w:val="0"/>
-          </w:rPr>
-          <w:t>axe</w:t>
+          <w:t>Sintaxe</w:t>
         </w:r>
         <w:r>
           <w:rPr>
@@ -3892,10 +3270,10 @@
     </w:p>
     <w:p>
       <w:r>
-        <w:lastRenderedPageBreak/>
         <w:fldChar w:fldCharType="end"/>
       </w:r>
     </w:p>
+    <w:p/>
     <w:p>
       <w:pPr>
         <w:pStyle w:val="Qualiti-Titulo1"/>
@@ -3911,13 +3289,14 @@
         </w:pBdr>
         <w:shd w:val="clear" w:color="auto" w:fill="E6E6E6"/>
       </w:pPr>
-      <w:bookmarkStart w:id="1" w:name="_Toc203191522"/>
-      <w:bookmarkStart w:id="2" w:name="_Toc202937722"/>
-      <w:bookmarkStart w:id="3" w:name="_Toc200280653"/>
+      <w:bookmarkStart w:id="0" w:name="_Toc203191522"/>
+      <w:bookmarkStart w:id="1" w:name="_Toc202937722"/>
+      <w:bookmarkStart w:id="2" w:name="_Toc200280653"/>
+      <w:bookmarkEnd w:id="0"/>
       <w:bookmarkEnd w:id="1"/>
       <w:bookmarkEnd w:id="2"/>
-      <w:bookmarkEnd w:id="3"/>
-      <w:r>
+      <w:r>
+        <w:lastRenderedPageBreak/>
         <w:t>Introdução</w:t>
       </w:r>
     </w:p>
@@ -3936,21 +3315,7 @@
         <w:spacing w:line="360" w:lineRule="auto"/>
       </w:pPr>
       <w:r>
-        <w:t xml:space="preserve">O maior esforço no desenvolvimento de software é dispensado às atividades de manutenção, desta forma, quanto mais fácil for o entendimento do código do sistema, mais produtiva será a equipe de desenvolvimento. </w:t>
-      </w:r>
-      <w:proofErr w:type="spellStart"/>
-      <w:r>
-        <w:t>Freqüentemente</w:t>
-      </w:r>
-      <w:proofErr w:type="spellEnd"/>
-      <w:r>
-        <w:t xml:space="preserve"> as pessoas que escrevem o códi</w:t>
-      </w:r>
-      <w:r>
-        <w:t>go não são as mesmas que o mantém e, quando são, geram uma dependência com o código desenvolvido que dificilmente é dissolvida. Um padrão de codificação/nomenclatura visa minimizar esses problemas, pois estabelece regras, definindo como o código deve ser e</w:t>
-      </w:r>
-      <w:r>
-        <w:t>scrito para favorecer a impessoalidade do artefato.</w:t>
+        <w:t>O maior esforço no desenvolvimento de software é dispensado às atividades de manutenção, desta forma, quanto mais fácil for o entendimento do código do sistema, mais produtiva será a equipe de desenvolvimento. Freqüentemente as pessoas que escrevem o código não são as mesmas que o mantém e, quando são, geram uma dependência com o código desenvolvido que dificilmente é dissolvida. Um padrão de codificação/nomenclatura visa minimizar esses problemas, pois estabelece regras, definindo como o código deve ser escrito para favorecer a impessoalidade do artefato.</w:t>
       </w:r>
     </w:p>
     <w:p>
@@ -3995,146 +3360,85 @@
         </w:pBdr>
         <w:shd w:val="clear" w:color="auto" w:fill="E6E6E6"/>
       </w:pPr>
-      <w:bookmarkStart w:id="4" w:name="_Toc203191523"/>
+      <w:bookmarkStart w:id="3" w:name="_Toc203191523"/>
+      <w:bookmarkEnd w:id="3"/>
+      <w:r>
+        <w:t>BANCO DE DADOS</w:t>
+      </w:r>
+    </w:p>
+    <w:p>
+      <w:pPr>
+        <w:pStyle w:val="Corpodotexto"/>
+        <w:rPr>
+          <w:lang w:val="en-US"/>
+        </w:rPr>
+      </w:pPr>
+    </w:p>
+    <w:p>
+      <w:pPr>
+        <w:pStyle w:val="Qualiti-Ttulo2"/>
+      </w:pPr>
+      <w:bookmarkStart w:id="4" w:name="_Toc203191524"/>
       <w:bookmarkEnd w:id="4"/>
       <w:r>
-        <w:t>B</w:t>
-      </w:r>
-      <w:r>
-        <w:t>ANCO DE DADOS</w:t>
-      </w:r>
-    </w:p>
-    <w:p>
-      <w:pPr>
-        <w:pStyle w:val="Corpodotexto"/>
-        <w:rPr>
-          <w:lang w:val="en-US"/>
-        </w:rPr>
+        <w:t>Regra Geral</w:t>
+      </w:r>
+    </w:p>
+    <w:p>
+      <w:pPr>
+        <w:pStyle w:val="EstiloJustificadoPrimeiralinha15cm"/>
+      </w:pPr>
+    </w:p>
+    <w:p>
+      <w:pPr>
+        <w:ind w:firstLine="709"/>
+        <w:jc w:val="both"/>
+      </w:pPr>
+      <w:r>
+        <w:t>O nome do banco de dados deverá identificar o negócio que está sendo automatizado ou deverá refletir a sigla da aplicação.</w:t>
+      </w:r>
+    </w:p>
+    <w:p>
+      <w:pPr>
+        <w:ind w:firstLine="709"/>
+        <w:jc w:val="both"/>
       </w:pPr>
     </w:p>
     <w:p>
       <w:pPr>
         <w:pStyle w:val="Qualiti-Ttulo2"/>
-      </w:pPr>
-      <w:bookmarkStart w:id="5" w:name="_Toc203191524"/>
+        <w:rPr>
+          <w:lang w:val="pt-BR"/>
+        </w:rPr>
+      </w:pPr>
+      <w:bookmarkStart w:id="5" w:name="_Toc203191525"/>
       <w:bookmarkEnd w:id="5"/>
-      <w:proofErr w:type="spellStart"/>
-      <w:r>
-        <w:t>Regra</w:t>
-      </w:r>
-      <w:proofErr w:type="spellEnd"/>
-      <w:r>
-        <w:t xml:space="preserve"> </w:t>
-      </w:r>
-      <w:proofErr w:type="spellStart"/>
-      <w:r>
-        <w:t>Geral</w:t>
-      </w:r>
-      <w:proofErr w:type="spellEnd"/>
-    </w:p>
-    <w:p>
-      <w:pPr>
-        <w:pStyle w:val="EstiloJustificadoPrimeiralinha15cm"/>
-      </w:pPr>
-    </w:p>
-    <w:p>
-      <w:pPr>
-        <w:ind w:firstLine="709"/>
-        <w:jc w:val="both"/>
-      </w:pPr>
-      <w:r>
-        <w:t>O nome do banco de dados deverá identificar o negócio que está sendo automatizado ou deverá refletir a sigla da aplicação.</w:t>
-      </w:r>
-    </w:p>
-    <w:p>
-      <w:pPr>
-        <w:ind w:firstLine="709"/>
-        <w:jc w:val="both"/>
-      </w:pPr>
+      <w:r>
+        <w:rPr>
+          <w:lang w:val="pt-BR"/>
+        </w:rPr>
+        <w:t>Sintaxe</w:t>
+      </w:r>
     </w:p>
     <w:p>
       <w:pPr>
         <w:pStyle w:val="Qualiti-Ttulo2"/>
+        <w:ind w:firstLine="709"/>
         <w:rPr>
           <w:lang w:val="pt-BR"/>
         </w:rPr>
       </w:pPr>
-      <w:bookmarkStart w:id="6" w:name="_Toc203191525"/>
-      <w:bookmarkEnd w:id="6"/>
-      <w:r>
-        <w:rPr>
-          <w:lang w:val="pt-BR"/>
-        </w:rPr>
-        <w:t>Sintaxe</w:t>
-      </w:r>
-    </w:p>
-    <w:p>
-      <w:pPr>
-        <w:pStyle w:val="Qualiti-Ttulo2"/>
-        <w:ind w:firstLine="709"/>
-        <w:rPr>
-          <w:lang w:val="pt-BR"/>
-        </w:rPr>
-      </w:pPr>
-    </w:p>
-    <w:p>
-      <w:pPr>
-        <w:ind w:firstLine="709"/>
-        <w:jc w:val="both"/>
-      </w:pPr>
-      <w:r>
-        <w:t xml:space="preserve">  </w:t>
-      </w:r>
-      <w:proofErr w:type="spellStart"/>
-      <w:proofErr w:type="gramStart"/>
-      <w:r>
-        <w:t>db</w:t>
-      </w:r>
-      <w:proofErr w:type="gramEnd"/>
-      <w:r>
-        <w:t>_empresa</w:t>
-      </w:r>
-      <w:proofErr w:type="spellEnd"/>
-      <w:r>
-        <w:t>_{[</w:t>
-      </w:r>
-      <w:proofErr w:type="spellStart"/>
-      <w:r>
-        <w:t>a..z</w:t>
-      </w:r>
-      <w:proofErr w:type="spellEnd"/>
-      <w:r>
-        <w:t xml:space="preserve">]},  </w:t>
-      </w:r>
-      <w:proofErr w:type="spellStart"/>
-      <w:r>
-        <w:t>db_empresa_xxxxx</w:t>
-      </w:r>
-      <w:proofErr w:type="spellEnd"/>
-      <w:r>
-        <w:t xml:space="preserve">, onde: </w:t>
-      </w:r>
-      <w:proofErr w:type="spellStart"/>
-      <w:r>
-        <w:t>db</w:t>
-      </w:r>
-      <w:proofErr w:type="spellEnd"/>
-      <w:r>
-        <w:t xml:space="preserve"> – indica Data Base, e </w:t>
-      </w:r>
-      <w:proofErr w:type="spellStart"/>
-      <w:r>
-        <w:t>xxxxx</w:t>
-      </w:r>
-      <w:proofErr w:type="spellEnd"/>
-      <w:r>
-        <w:t xml:space="preserve"> </w:t>
-      </w:r>
-      <w:r>
-        <w:t xml:space="preserve">– indica o nome </w:t>
-      </w:r>
-      <w:r>
-        <w:t>do banco de dados.</w:t>
+    </w:p>
+    <w:p>
+      <w:pPr>
+        <w:ind w:firstLine="709"/>
+        <w:jc w:val="both"/>
+      </w:pPr>
+      <w:r>
+        <w:t xml:space="preserve">  db_empresa_{[a..z]},  db_empresa_xxxxx, onde: db – indica Data Base, e xxxxx </w:t>
+      </w:r>
+      <w:r>
+        <w:t>– indica o nome do banco de dados.</w:t>
       </w:r>
     </w:p>
     <w:p>
@@ -4202,8 +3506,8 @@
           <w:lang w:val="pt-BR"/>
         </w:rPr>
       </w:pPr>
-      <w:bookmarkStart w:id="7" w:name="_Toc203191526"/>
-      <w:bookmarkEnd w:id="7"/>
+      <w:bookmarkStart w:id="6" w:name="_Toc203191526"/>
+      <w:bookmarkEnd w:id="6"/>
       <w:r>
         <w:rPr>
           <w:lang w:val="pt-BR"/>
@@ -4236,80 +3540,45 @@
         <w:ind w:firstLine="709"/>
         <w:jc w:val="both"/>
       </w:pPr>
-      <w:proofErr w:type="spellStart"/>
-      <w:proofErr w:type="gramStart"/>
-      <w:r>
-        <w:t>db</w:t>
-      </w:r>
-      <w:proofErr w:type="gramEnd"/>
-      <w:r>
-        <w:t>_empresa_banco</w:t>
-      </w:r>
-      <w:proofErr w:type="spellEnd"/>
-    </w:p>
-    <w:p>
-      <w:pPr>
-        <w:ind w:firstLine="709"/>
-        <w:jc w:val="both"/>
-      </w:pPr>
-      <w:proofErr w:type="spellStart"/>
-      <w:proofErr w:type="gramStart"/>
-      <w:r>
-        <w:t>db</w:t>
-      </w:r>
-      <w:proofErr w:type="gramEnd"/>
-      <w:r>
-        <w:t>_empresa_financeiro</w:t>
-      </w:r>
-      <w:proofErr w:type="spellEnd"/>
-    </w:p>
-    <w:p>
-      <w:pPr>
-        <w:ind w:firstLine="709"/>
-        <w:jc w:val="both"/>
-      </w:pPr>
-      <w:proofErr w:type="spellStart"/>
-      <w:proofErr w:type="gramStart"/>
-      <w:r>
-        <w:t>db</w:t>
-      </w:r>
-      <w:proofErr w:type="gramEnd"/>
-      <w:r>
-        <w:t>_empresa_caixa</w:t>
-      </w:r>
-      <w:proofErr w:type="spellEnd"/>
+      <w:r>
+        <w:t>db_empresa_banco</w:t>
+      </w:r>
+    </w:p>
+    <w:p>
+      <w:pPr>
+        <w:ind w:firstLine="709"/>
+        <w:jc w:val="both"/>
+      </w:pPr>
+      <w:r>
+        <w:t>db_empresa_financeiro</w:t>
+      </w:r>
+    </w:p>
+    <w:p>
+      <w:pPr>
+        <w:ind w:firstLine="709"/>
+        <w:jc w:val="both"/>
+      </w:pPr>
+      <w:r>
+        <w:t>db_empresa_caixa</w:t>
+      </w:r>
     </w:p>
     <w:p>
       <w:pPr>
         <w:ind w:firstLine="708"/>
         <w:jc w:val="both"/>
       </w:pPr>
-      <w:proofErr w:type="spellStart"/>
-      <w:proofErr w:type="gramStart"/>
-      <w:r>
-        <w:t>db</w:t>
-      </w:r>
-      <w:proofErr w:type="gramEnd"/>
-      <w:r>
-        <w:t>_empresa_contas_pagar</w:t>
-      </w:r>
-      <w:proofErr w:type="spellEnd"/>
-    </w:p>
-    <w:p>
-      <w:pPr>
-        <w:ind w:firstLine="709"/>
-        <w:jc w:val="both"/>
-      </w:pPr>
-      <w:proofErr w:type="spellStart"/>
-      <w:proofErr w:type="gramStart"/>
-      <w:r>
-        <w:t>db</w:t>
-      </w:r>
-      <w:proofErr w:type="gramEnd"/>
-      <w:r>
-        <w:t>_empresa_sap</w:t>
-      </w:r>
-      <w:proofErr w:type="spellEnd"/>
+      <w:r>
+        <w:t>db_empresa_contas_pagar</w:t>
+      </w:r>
+    </w:p>
+    <w:p>
+      <w:pPr>
+        <w:ind w:firstLine="709"/>
+        <w:jc w:val="both"/>
+      </w:pPr>
+      <w:r>
+        <w:t>db_empresa_sap</w:t>
+      </w:r>
     </w:p>
     <w:p>
       <w:pPr>
@@ -4357,8 +3626,8 @@
         </w:pBdr>
         <w:shd w:val="clear" w:color="auto" w:fill="E6E6E6"/>
       </w:pPr>
-      <w:bookmarkStart w:id="8" w:name="_Toc203191527"/>
-      <w:bookmarkEnd w:id="8"/>
+      <w:bookmarkStart w:id="7" w:name="_Toc203191527"/>
+      <w:bookmarkEnd w:id="7"/>
       <w:r>
         <w:lastRenderedPageBreak/>
         <w:t>TABELAS</w:t>
@@ -4376,106 +3645,85 @@
       <w:pPr>
         <w:pStyle w:val="Qualiti-Ttulo2"/>
       </w:pPr>
-      <w:bookmarkStart w:id="9" w:name="_Toc203191528"/>
+      <w:bookmarkStart w:id="8" w:name="_Toc203191528"/>
+      <w:bookmarkEnd w:id="8"/>
+      <w:r>
+        <w:t>Regra Geral</w:t>
+      </w:r>
+    </w:p>
+    <w:p>
+      <w:pPr>
+        <w:pStyle w:val="EstiloJustificadoPrimeiralinha15cm"/>
+      </w:pPr>
+    </w:p>
+    <w:p>
+      <w:pPr>
+        <w:ind w:firstLine="709"/>
+        <w:jc w:val="both"/>
+      </w:pPr>
+      <w:r>
+        <w:t>O nome das tabelas deve ser sugestivo e refletir os dados armazenados nesta. O nome deve ser pré-fixado pela palavra TB.</w:t>
+      </w:r>
+    </w:p>
+    <w:p>
+      <w:pPr>
+        <w:ind w:firstLine="709"/>
+        <w:jc w:val="both"/>
+      </w:pPr>
+    </w:p>
+    <w:p>
+      <w:pPr>
+        <w:ind w:firstLine="709"/>
+        <w:jc w:val="both"/>
+      </w:pPr>
+    </w:p>
+    <w:p>
+      <w:pPr>
+        <w:pStyle w:val="Qualiti-Ttulo2"/>
+        <w:rPr>
+          <w:lang w:val="pt-BR"/>
+        </w:rPr>
+      </w:pPr>
+      <w:bookmarkStart w:id="9" w:name="_Toc203191529"/>
       <w:bookmarkEnd w:id="9"/>
-      <w:proofErr w:type="spellStart"/>
-      <w:r>
-        <w:t>Regra</w:t>
-      </w:r>
-      <w:proofErr w:type="spellEnd"/>
-      <w:r>
-        <w:t xml:space="preserve"> </w:t>
-      </w:r>
-      <w:proofErr w:type="spellStart"/>
-      <w:r>
-        <w:t>Geral</w:t>
-      </w:r>
-      <w:proofErr w:type="spellEnd"/>
-    </w:p>
-    <w:p>
-      <w:pPr>
-        <w:pStyle w:val="EstiloJustificadoPrimeiralinha15cm"/>
-      </w:pPr>
-    </w:p>
-    <w:p>
-      <w:pPr>
-        <w:ind w:firstLine="709"/>
-        <w:jc w:val="both"/>
-      </w:pPr>
-      <w:r>
-        <w:t>O nome das tabelas deve ser sugestivo e refletir os dados armazenados nesta. O nome deve ser pré-fixado pela palavra TB.</w:t>
-      </w:r>
-    </w:p>
-    <w:p>
-      <w:pPr>
-        <w:ind w:firstLine="709"/>
-        <w:jc w:val="both"/>
-      </w:pPr>
-    </w:p>
-    <w:p>
-      <w:pPr>
-        <w:ind w:firstLine="709"/>
-        <w:jc w:val="both"/>
-      </w:pPr>
+      <w:r>
+        <w:rPr>
+          <w:lang w:val="pt-BR"/>
+        </w:rPr>
+        <w:t>Sintaxe</w:t>
+      </w:r>
     </w:p>
     <w:p>
       <w:pPr>
         <w:pStyle w:val="Qualiti-Ttulo2"/>
+        <w:ind w:firstLine="709"/>
         <w:rPr>
           <w:lang w:val="pt-BR"/>
         </w:rPr>
       </w:pPr>
-      <w:bookmarkStart w:id="10" w:name="_Toc203191529"/>
-      <w:bookmarkEnd w:id="10"/>
-      <w:r>
-        <w:rPr>
-          <w:lang w:val="pt-BR"/>
-        </w:rPr>
-        <w:t>Sintaxe</w:t>
-      </w:r>
-    </w:p>
-    <w:p>
-      <w:pPr>
-        <w:pStyle w:val="Qualiti-Ttulo2"/>
-        <w:ind w:firstLine="709"/>
-        <w:rPr>
-          <w:lang w:val="pt-BR"/>
-        </w:rPr>
-      </w:pPr>
-    </w:p>
-    <w:p>
-      <w:pPr>
-        <w:ind w:firstLine="709"/>
-        <w:jc w:val="both"/>
-      </w:pPr>
-      <w:r>
-        <w:t>TB_{[A..Z</w:t>
-      </w:r>
-      <w:proofErr w:type="gramStart"/>
-      <w:r>
-        <w:t>] }</w:t>
-      </w:r>
-      <w:proofErr w:type="gramEnd"/>
-      <w:r>
-        <w:t xml:space="preserve"> → TB_XXXXX, onde:</w:t>
-      </w:r>
-    </w:p>
-    <w:p>
-      <w:pPr>
-        <w:ind w:firstLine="709"/>
-        <w:jc w:val="both"/>
-      </w:pPr>
-    </w:p>
-    <w:p>
-      <w:pPr>
-        <w:ind w:firstLine="709"/>
-        <w:jc w:val="both"/>
-      </w:pPr>
-      <w:r>
-        <w:t xml:space="preserve">XXXXX– </w:t>
-      </w:r>
-      <w:r>
-        <w:t>indica o nome da tabela no banco de dados.</w:t>
+    </w:p>
+    <w:p>
+      <w:pPr>
+        <w:ind w:firstLine="709"/>
+        <w:jc w:val="both"/>
+      </w:pPr>
+      <w:r>
+        <w:t>TB_{[A..Z] } → TB_XXXXX, onde:</w:t>
+      </w:r>
+    </w:p>
+    <w:p>
+      <w:pPr>
+        <w:ind w:firstLine="709"/>
+        <w:jc w:val="both"/>
+      </w:pPr>
+    </w:p>
+    <w:p>
+      <w:pPr>
+        <w:ind w:firstLine="709"/>
+        <w:jc w:val="both"/>
+      </w:pPr>
+      <w:r>
+        <w:t>XXXXX– indica o nome da tabela no banco de dados.</w:t>
       </w:r>
     </w:p>
     <w:p>
@@ -4529,10 +3777,7 @@
         <w:jc w:val="both"/>
       </w:pPr>
       <w:r>
-        <w:t xml:space="preserve">Limite-se a usar 30 caracteres para definição do nome da tabela – padrão da maioria dos bancos de </w:t>
-      </w:r>
-      <w:r>
-        <w:t>dados.</w:t>
+        <w:t>Limite-se a usar 30 caracteres para definição do nome da tabela – padrão da maioria dos bancos de dados.</w:t>
       </w:r>
     </w:p>
     <w:p>
@@ -4602,8 +3847,8 @@
           <w:lang w:val="pt-BR"/>
         </w:rPr>
       </w:pPr>
-      <w:bookmarkStart w:id="11" w:name="_Toc203191530"/>
-      <w:bookmarkEnd w:id="11"/>
+      <w:bookmarkStart w:id="10" w:name="_Toc203191530"/>
+      <w:bookmarkEnd w:id="10"/>
       <w:r>
         <w:rPr>
           <w:lang w:val="pt-BR"/>
@@ -4637,10 +3882,7 @@
         <w:jc w:val="both"/>
       </w:pPr>
       <w:r>
-        <w:t xml:space="preserve">TB_PESSOA                 – Tabela de </w:t>
-      </w:r>
-      <w:r>
-        <w:t>Pessoas</w:t>
+        <w:t>TB_PESSOA                 – Tabela de Pessoas</w:t>
       </w:r>
     </w:p>
     <w:p>
@@ -4696,139 +3938,118 @@
         </w:pBdr>
         <w:shd w:val="clear" w:color="auto" w:fill="E6E6E6"/>
       </w:pPr>
-      <w:bookmarkStart w:id="12" w:name="_Toc203191531"/>
+      <w:bookmarkStart w:id="11" w:name="_Toc203191531"/>
+      <w:bookmarkEnd w:id="11"/>
+      <w:r>
+        <w:t>ATRIBUTOS</w:t>
+      </w:r>
+    </w:p>
+    <w:p>
+      <w:pPr>
+        <w:pStyle w:val="Corpodotexto"/>
+        <w:rPr>
+          <w:lang w:val="en-US"/>
+        </w:rPr>
+      </w:pPr>
+    </w:p>
+    <w:p>
+      <w:pPr>
+        <w:pStyle w:val="Qualiti-Ttulo2"/>
+      </w:pPr>
+      <w:bookmarkStart w:id="12" w:name="_Toc203191532"/>
       <w:bookmarkEnd w:id="12"/>
       <w:r>
-        <w:t>ATRIBUTOS</w:t>
-      </w:r>
-    </w:p>
-    <w:p>
-      <w:pPr>
-        <w:pStyle w:val="Corpodotexto"/>
-        <w:rPr>
-          <w:lang w:val="en-US"/>
-        </w:rPr>
+        <w:t>Regra Geral</w:t>
+      </w:r>
+    </w:p>
+    <w:p>
+      <w:pPr>
+        <w:pStyle w:val="EstiloJustificadoPrimeiralinha15cm"/>
+      </w:pPr>
+    </w:p>
+    <w:p>
+      <w:pPr>
+        <w:ind w:firstLine="709"/>
+        <w:jc w:val="both"/>
+      </w:pPr>
+      <w:r>
+        <w:t xml:space="preserve">O nome dos atributos devem identificar a coluna de maneira clara e descritiva. </w:t>
+      </w:r>
+    </w:p>
+    <w:p>
+      <w:pPr>
+        <w:ind w:firstLine="709"/>
+        <w:jc w:val="both"/>
+      </w:pPr>
+    </w:p>
+    <w:p>
+      <w:pPr>
+        <w:ind w:firstLine="709"/>
+        <w:jc w:val="both"/>
       </w:pPr>
     </w:p>
     <w:p>
       <w:pPr>
         <w:pStyle w:val="Qualiti-Ttulo2"/>
-      </w:pPr>
-      <w:bookmarkStart w:id="13" w:name="_Toc203191532"/>
+        <w:rPr>
+          <w:lang w:val="pt-BR"/>
+        </w:rPr>
+      </w:pPr>
+      <w:bookmarkStart w:id="13" w:name="_Toc203191533"/>
       <w:bookmarkEnd w:id="13"/>
-      <w:proofErr w:type="spellStart"/>
-      <w:r>
-        <w:t>Regra</w:t>
-      </w:r>
-      <w:proofErr w:type="spellEnd"/>
-      <w:r>
-        <w:t xml:space="preserve"> </w:t>
-      </w:r>
-      <w:proofErr w:type="spellStart"/>
-      <w:r>
-        <w:t>Geral</w:t>
-      </w:r>
-      <w:proofErr w:type="spellEnd"/>
-    </w:p>
-    <w:p>
-      <w:pPr>
-        <w:pStyle w:val="EstiloJustificadoPrimeiralinha15cm"/>
-      </w:pPr>
-    </w:p>
-    <w:p>
-      <w:pPr>
-        <w:ind w:firstLine="709"/>
-        <w:jc w:val="both"/>
-      </w:pPr>
-      <w:r>
-        <w:t>O nome dos atributos devem identificar a coluna de maneira clara e descritiva</w:t>
-      </w:r>
-      <w:r>
-        <w:t xml:space="preserve">. </w:t>
-      </w:r>
-    </w:p>
-    <w:p>
-      <w:pPr>
-        <w:ind w:firstLine="709"/>
-        <w:jc w:val="both"/>
-      </w:pPr>
-    </w:p>
-    <w:p>
-      <w:pPr>
-        <w:ind w:firstLine="709"/>
-        <w:jc w:val="both"/>
-      </w:pPr>
+      <w:r>
+        <w:rPr>
+          <w:lang w:val="pt-BR"/>
+        </w:rPr>
+        <w:t>Sintaxe</w:t>
+      </w:r>
     </w:p>
     <w:p>
       <w:pPr>
         <w:pStyle w:val="Qualiti-Ttulo2"/>
+        <w:ind w:firstLine="709"/>
         <w:rPr>
           <w:lang w:val="pt-BR"/>
         </w:rPr>
       </w:pPr>
-      <w:bookmarkStart w:id="14" w:name="_Toc203191533"/>
-      <w:bookmarkEnd w:id="14"/>
-      <w:r>
-        <w:rPr>
-          <w:lang w:val="pt-BR"/>
-        </w:rPr>
-        <w:t>Sintaxe</w:t>
-      </w:r>
-    </w:p>
-    <w:p>
-      <w:pPr>
-        <w:pStyle w:val="Qualiti-Ttulo2"/>
-        <w:ind w:firstLine="709"/>
-        <w:rPr>
-          <w:lang w:val="pt-BR"/>
-        </w:rPr>
-      </w:pPr>
-    </w:p>
-    <w:p>
-      <w:pPr>
-        <w:ind w:firstLine="709"/>
-        <w:jc w:val="both"/>
-      </w:pPr>
-      <w:r>
-        <w:t>{[</w:t>
-      </w:r>
-      <w:proofErr w:type="spellStart"/>
-      <w:r>
-        <w:t>a..z</w:t>
-      </w:r>
-      <w:proofErr w:type="spellEnd"/>
-      <w:r>
-        <w:t xml:space="preserve">]} → </w:t>
-      </w:r>
-      <w:proofErr w:type="spellStart"/>
-      <w:r>
-        <w:t>xxxxx</w:t>
-      </w:r>
-      <w:proofErr w:type="spellEnd"/>
-      <w:r>
-        <w:t>, onde:</w:t>
-      </w:r>
-    </w:p>
-    <w:p>
-      <w:pPr>
-        <w:ind w:firstLine="709"/>
-        <w:jc w:val="both"/>
-      </w:pPr>
-    </w:p>
-    <w:p>
-      <w:pPr>
-        <w:ind w:firstLine="709"/>
-        <w:jc w:val="both"/>
-      </w:pPr>
-      <w:proofErr w:type="spellStart"/>
-      <w:proofErr w:type="gramStart"/>
-      <w:r>
-        <w:t>xxxxx</w:t>
-      </w:r>
-      <w:proofErr w:type="spellEnd"/>
-      <w:proofErr w:type="gramEnd"/>
-      <w:r>
-        <w:t xml:space="preserve"> – indica o nome do atributos de uma determinada tabela do banco de dados.</w:t>
+    </w:p>
+    <w:p>
+      <w:pPr>
+        <w:ind w:firstLine="709"/>
+        <w:jc w:val="both"/>
+      </w:pPr>
+      <w:r>
+        <w:t>{</w:t>
+      </w:r>
+      <w:r>
+        <w:t>[A..Z]</w:t>
+      </w:r>
+      <w:r>
+        <w:t xml:space="preserve">[a..z]} → </w:t>
+      </w:r>
+      <w:r>
+        <w:t>X</w:t>
+      </w:r>
+      <w:r>
+        <w:t>xxxx, onde:</w:t>
+      </w:r>
+    </w:p>
+    <w:p>
+      <w:pPr>
+        <w:ind w:firstLine="709"/>
+        <w:jc w:val="both"/>
+      </w:pPr>
+    </w:p>
+    <w:p>
+      <w:pPr>
+        <w:ind w:firstLine="709"/>
+        <w:jc w:val="both"/>
+      </w:pPr>
+      <w:r>
+        <w:t>X</w:t>
+      </w:r>
+      <w:r>
+        <w:t>xxxx – indica o nome do atributos de uma determinada tabela do banco de dados.</w:t>
       </w:r>
     </w:p>
     <w:p>
@@ -4850,7 +4071,16 @@
         <w:jc w:val="both"/>
       </w:pPr>
       <w:r>
-        <w:t>Todas as letras devem minúsculas. Para cada palavra interna.</w:t>
+        <w:t>Primeira letra tem que ser maiúscula e o restante das</w:t>
+      </w:r>
+      <w:r>
+        <w:t xml:space="preserve"> letras devem </w:t>
+      </w:r>
+      <w:r>
+        <w:t xml:space="preserve">ser </w:t>
+      </w:r>
+      <w:r>
+        <w:t>minúsculas. Para cada palavra interna.</w:t>
       </w:r>
     </w:p>
     <w:p>
@@ -4866,10 +4096,7 @@
         <w:jc w:val="both"/>
       </w:pPr>
       <w:r>
-        <w:t xml:space="preserve">Se for o atributo primário, deve começar com id_ e continuar com o nome da </w:t>
-      </w:r>
-      <w:r>
-        <w:t>tabela.</w:t>
+        <w:t>Não usar preposições.</w:t>
       </w:r>
     </w:p>
     <w:p>
@@ -4885,7 +4112,11 @@
         <w:jc w:val="both"/>
       </w:pPr>
       <w:r>
-        <w:t>Não usar preposições.</w:t>
+        <w:lastRenderedPageBreak/>
+        <w:t>Usar palavras no singular, sem acentuações ou caracteres especiais</w:t>
+      </w:r>
+      <w:r>
+        <w:t>.</w:t>
       </w:r>
     </w:p>
     <w:p>
@@ -4901,23 +4132,6 @@
         <w:jc w:val="both"/>
       </w:pPr>
       <w:r>
-        <w:lastRenderedPageBreak/>
-        <w:t>Usar palavras no singular, sem acentuações ou caracteres especiais a não ser o _ para separar as palavras.</w:t>
-      </w:r>
-    </w:p>
-    <w:p>
-      <w:pPr>
-        <w:numPr>
-          <w:ilvl w:val="0"/>
-          <w:numId w:val="2"/>
-        </w:numPr>
-        <w:tabs>
-          <w:tab w:val="left" w:pos="993"/>
-        </w:tabs>
-        <w:ind w:left="993" w:hanging="284"/>
-        <w:jc w:val="both"/>
-      </w:pPr>
-      <w:r>
         <w:t>Evite usar abreviações, se necessário use as conhecidas. Abreviações limitadas a 4 caracteres.</w:t>
       </w:r>
     </w:p>
@@ -4937,173 +4151,186 @@
       <w:pPr>
         <w:pStyle w:val="Qualiti-Ttulo2"/>
       </w:pPr>
-      <w:bookmarkStart w:id="15" w:name="_Toc203191534"/>
+      <w:bookmarkStart w:id="14" w:name="_Toc203191534"/>
+      <w:bookmarkEnd w:id="14"/>
+      <w:r>
+        <w:t>Exemplos</w:t>
+      </w:r>
+    </w:p>
+    <w:p>
+      <w:pPr>
+        <w:pStyle w:val="Qualiti-Ttulo2"/>
+      </w:pPr>
+      <w:r>
+        <w:tab/>
+      </w:r>
+      <w:r>
+        <w:tab/>
+      </w:r>
+    </w:p>
+    <w:p>
+      <w:pPr>
+        <w:ind w:firstLine="709"/>
+        <w:jc w:val="both"/>
+        <w:rPr>
+          <w:i/>
+        </w:rPr>
+      </w:pPr>
+      <w:r>
+        <w:rPr>
+          <w:i/>
+        </w:rPr>
+        <w:t>Sem Abreviações</w:t>
+      </w:r>
+    </w:p>
+    <w:p>
+      <w:pPr>
+        <w:ind w:firstLine="709"/>
+        <w:jc w:val="both"/>
+      </w:pPr>
+      <w:r>
+        <w:t>N</w:t>
+      </w:r>
+      <w:r>
+        <w:t>ome</w:t>
+      </w:r>
+    </w:p>
+    <w:p>
+      <w:pPr>
+        <w:ind w:firstLine="709"/>
+        <w:jc w:val="both"/>
+      </w:pPr>
+      <w:r>
+        <w:t>N</w:t>
+      </w:r>
+      <w:r>
+        <w:t>ome</w:t>
+      </w:r>
+      <w:r>
+        <w:t>F</w:t>
+      </w:r>
+      <w:r>
+        <w:t>uncionario</w:t>
+      </w:r>
+    </w:p>
+    <w:p>
+      <w:pPr>
+        <w:ind w:firstLine="709"/>
+        <w:jc w:val="both"/>
+      </w:pPr>
+      <w:r>
+        <w:t>D</w:t>
+      </w:r>
+      <w:r>
+        <w:t>ata</w:t>
+      </w:r>
+      <w:r>
+        <w:t>N</w:t>
+      </w:r>
+      <w:r>
+        <w:t>ascimento</w:t>
+      </w:r>
+    </w:p>
+    <w:p>
+      <w:pPr>
+        <w:ind w:firstLine="709"/>
+        <w:jc w:val="both"/>
+      </w:pPr>
+      <w:r>
+        <w:t>V</w:t>
+      </w:r>
+      <w:r>
+        <w:t>alor</w:t>
+      </w:r>
+      <w:r>
+        <w:t>S</w:t>
+      </w:r>
+      <w:r>
+        <w:t>alario</w:t>
+      </w:r>
+    </w:p>
+    <w:p>
+      <w:pPr>
+        <w:ind w:firstLine="709"/>
+        <w:jc w:val="both"/>
+      </w:pPr>
+    </w:p>
+    <w:p>
+      <w:pPr>
+        <w:ind w:firstLine="709"/>
+        <w:jc w:val="both"/>
+        <w:rPr>
+          <w:i/>
+        </w:rPr>
+      </w:pPr>
+      <w:r>
+        <w:rPr>
+          <w:i/>
+        </w:rPr>
+        <w:t>Com Abreviações</w:t>
+      </w:r>
+    </w:p>
+    <w:p>
+      <w:pPr>
+        <w:ind w:firstLine="709"/>
+        <w:jc w:val="both"/>
+      </w:pPr>
+      <w:r>
+        <w:t>I</w:t>
+      </w:r>
+      <w:r>
+        <w:t>d</w:t>
+      </w:r>
+      <w:r>
+        <w:t>F</w:t>
+      </w:r>
+      <w:r>
+        <w:t>uncionario</w:t>
+      </w:r>
+    </w:p>
+    <w:p>
+      <w:pPr>
+        <w:ind w:firstLine="709"/>
+        <w:jc w:val="both"/>
+      </w:pPr>
+      <w:r>
+        <w:t>D</w:t>
+      </w:r>
+      <w:r>
+        <w:t>esc</w:t>
+      </w:r>
+      <w:r>
+        <w:t>P</w:t>
+      </w:r>
+      <w:r>
+        <w:t>roduto</w:t>
+      </w:r>
+    </w:p>
+    <w:p>
+      <w:pPr>
+        <w:ind w:firstLine="709"/>
+        <w:jc w:val="both"/>
+      </w:pPr>
+      <w:r>
+        <w:t>N</w:t>
+      </w:r>
+      <w:bookmarkStart w:id="15" w:name="_GoBack"/>
       <w:bookmarkEnd w:id="15"/>
-      <w:proofErr w:type="spellStart"/>
-      <w:r>
-        <w:t>Exemplos</w:t>
-      </w:r>
-      <w:proofErr w:type="spellEnd"/>
-    </w:p>
-    <w:p>
-      <w:pPr>
-        <w:pStyle w:val="Qualiti-Ttulo2"/>
-      </w:pPr>
-      <w:r>
-        <w:tab/>
-      </w:r>
-      <w:r>
-        <w:tab/>
-      </w:r>
-    </w:p>
-    <w:p>
-      <w:pPr>
-        <w:ind w:firstLine="709"/>
-        <w:jc w:val="both"/>
-        <w:rPr>
-          <w:i/>
-        </w:rPr>
-      </w:pPr>
-      <w:r>
-        <w:rPr>
-          <w:i/>
-        </w:rPr>
-        <w:t>Sem Abrevi</w:t>
-      </w:r>
-      <w:r>
-        <w:rPr>
-          <w:i/>
-        </w:rPr>
-        <w:t>ações</w:t>
-      </w:r>
-    </w:p>
-    <w:p>
-      <w:pPr>
-        <w:ind w:firstLine="709"/>
-        <w:jc w:val="both"/>
-      </w:pPr>
-      <w:proofErr w:type="gramStart"/>
-      <w:r>
-        <w:t>nome</w:t>
-      </w:r>
-      <w:proofErr w:type="gramEnd"/>
-    </w:p>
-    <w:p>
-      <w:pPr>
-        <w:ind w:firstLine="709"/>
-        <w:jc w:val="both"/>
-      </w:pPr>
-      <w:proofErr w:type="spellStart"/>
-      <w:proofErr w:type="gramStart"/>
-      <w:r>
-        <w:t>nome</w:t>
-      </w:r>
-      <w:proofErr w:type="gramEnd"/>
-      <w:r>
-        <w:t>_funcionario</w:t>
-      </w:r>
-      <w:proofErr w:type="spellEnd"/>
-    </w:p>
-    <w:p>
-      <w:pPr>
-        <w:ind w:firstLine="709"/>
-        <w:jc w:val="both"/>
-      </w:pPr>
-      <w:proofErr w:type="spellStart"/>
-      <w:proofErr w:type="gramStart"/>
-      <w:r>
-        <w:t>data</w:t>
-      </w:r>
-      <w:proofErr w:type="gramEnd"/>
-      <w:r>
-        <w:t>_nascimento</w:t>
-      </w:r>
-      <w:proofErr w:type="spellEnd"/>
-    </w:p>
-    <w:p>
-      <w:pPr>
-        <w:ind w:firstLine="709"/>
-        <w:jc w:val="both"/>
-      </w:pPr>
-      <w:proofErr w:type="spellStart"/>
-      <w:proofErr w:type="gramStart"/>
-      <w:r>
-        <w:t>valor</w:t>
-      </w:r>
-      <w:proofErr w:type="gramEnd"/>
-      <w:r>
-        <w:t>_salario</w:t>
-      </w:r>
-      <w:proofErr w:type="spellEnd"/>
-    </w:p>
-    <w:p>
-      <w:pPr>
-        <w:ind w:firstLine="709"/>
-        <w:jc w:val="both"/>
-      </w:pPr>
-    </w:p>
-    <w:p>
-      <w:pPr>
-        <w:ind w:firstLine="709"/>
-        <w:jc w:val="both"/>
-        <w:rPr>
-          <w:i/>
-        </w:rPr>
-      </w:pPr>
-      <w:r>
-        <w:rPr>
-          <w:i/>
-        </w:rPr>
-        <w:t>Com Abreviações</w:t>
-      </w:r>
-    </w:p>
-    <w:p>
-      <w:pPr>
-        <w:ind w:firstLine="709"/>
-        <w:jc w:val="both"/>
-      </w:pPr>
-      <w:proofErr w:type="spellStart"/>
-      <w:proofErr w:type="gramStart"/>
-      <w:r>
-        <w:t>id</w:t>
-      </w:r>
-      <w:proofErr w:type="gramEnd"/>
-      <w:r>
-        <w:t>_funcionario</w:t>
-      </w:r>
-      <w:proofErr w:type="spellEnd"/>
-    </w:p>
-    <w:p>
-      <w:pPr>
-        <w:ind w:firstLine="709"/>
-        <w:jc w:val="both"/>
-      </w:pPr>
-      <w:proofErr w:type="spellStart"/>
-      <w:proofErr w:type="gramStart"/>
-      <w:r>
-        <w:t>desc</w:t>
-      </w:r>
-      <w:proofErr w:type="gramEnd"/>
-      <w:r>
-        <w:t>_produto</w:t>
-      </w:r>
-      <w:proofErr w:type="spellEnd"/>
-    </w:p>
-    <w:p>
-      <w:pPr>
-        <w:ind w:firstLine="709"/>
-        <w:jc w:val="both"/>
-      </w:pPr>
-      <w:proofErr w:type="spellStart"/>
-      <w:proofErr w:type="gramStart"/>
-      <w:r>
-        <w:t>nome</w:t>
-      </w:r>
-      <w:proofErr w:type="gramEnd"/>
-      <w:r>
-        <w:t>_func_resp</w:t>
-      </w:r>
-      <w:proofErr w:type="spellEnd"/>
+      <w:r>
+        <w:t>ome</w:t>
+      </w:r>
+      <w:r>
+        <w:t>F</w:t>
+      </w:r>
+      <w:r>
+        <w:t>unc</w:t>
+      </w:r>
+      <w:r>
+        <w:t>R</w:t>
+      </w:r>
+      <w:r>
+        <w:t>esp</w:t>
+      </w:r>
     </w:p>
     <w:p>
       <w:pPr>
@@ -5150,19 +4377,9 @@
       </w:pPr>
       <w:bookmarkStart w:id="17" w:name="_Toc203191536"/>
       <w:bookmarkEnd w:id="17"/>
-      <w:proofErr w:type="spellStart"/>
-      <w:r>
-        <w:t>Regra</w:t>
-      </w:r>
-      <w:proofErr w:type="spellEnd"/>
-      <w:r>
-        <w:t xml:space="preserve"> </w:t>
-      </w:r>
-      <w:proofErr w:type="spellStart"/>
-      <w:r>
-        <w:t>Geral</w:t>
-      </w:r>
-      <w:proofErr w:type="spellEnd"/>
+      <w:r>
+        <w:t>Regra Geral</w:t>
+      </w:r>
     </w:p>
     <w:p>
       <w:pPr>
@@ -5236,15 +4453,7 @@
         <w:jc w:val="both"/>
       </w:pPr>
       <w:r>
-        <w:t xml:space="preserve">XXXXX – indica o nome da </w:t>
-      </w:r>
-      <w:proofErr w:type="spellStart"/>
-      <w:r>
-        <w:t>view</w:t>
-      </w:r>
-      <w:proofErr w:type="spellEnd"/>
-      <w:r>
-        <w:t xml:space="preserve"> no banco de dados.</w:t>
+        <w:t>XXXXX – indica o nome da view no banco de dados.</w:t>
       </w:r>
     </w:p>
     <w:p>
@@ -5298,15 +4507,7 @@
         <w:jc w:val="both"/>
       </w:pPr>
       <w:r>
-        <w:t xml:space="preserve">Limite-se a usar 30 caracteres para definição do nome da </w:t>
-      </w:r>
-      <w:proofErr w:type="spellStart"/>
-      <w:r>
-        <w:t>View</w:t>
-      </w:r>
-      <w:proofErr w:type="spellEnd"/>
-      <w:r>
-        <w:t>.</w:t>
+        <w:t>Limite-se a usar 30 caracteres para definição do nome da View.</w:t>
       </w:r>
     </w:p>
     <w:p>
@@ -5386,18 +4587,7 @@
         <w:jc w:val="both"/>
       </w:pPr>
       <w:r>
-        <w:t xml:space="preserve">VW_FUNCIONARIO        </w:t>
-      </w:r>
-      <w:proofErr w:type="gramStart"/>
-      <w:r>
-        <w:t xml:space="preserve">–  </w:t>
-      </w:r>
-      <w:r>
-        <w:t>Visão</w:t>
-      </w:r>
-      <w:proofErr w:type="gramEnd"/>
-      <w:r>
-        <w:t xml:space="preserve"> da Tabela de Funcionários</w:t>
+        <w:t>VW_FUNCIONARIO        –  Visão da Tabela de Funcionários</w:t>
       </w:r>
     </w:p>
     <w:p>
@@ -5441,41 +4631,23 @@
       </w:pPr>
       <w:bookmarkStart w:id="21" w:name="_Toc203191540"/>
       <w:bookmarkEnd w:id="21"/>
-      <w:proofErr w:type="spellStart"/>
+      <w:r>
+        <w:t>Regra Geral</w:t>
+      </w:r>
+    </w:p>
+    <w:p>
+      <w:pPr>
+        <w:pStyle w:val="EstiloJustificadoPrimeiralinha15cm"/>
+      </w:pPr>
+    </w:p>
+    <w:p>
+      <w:pPr>
+        <w:ind w:firstLine="709"/>
+        <w:jc w:val="both"/>
+      </w:pPr>
       <w:r>
         <w:lastRenderedPageBreak/>
-        <w:t>Regra</w:t>
-      </w:r>
-      <w:proofErr w:type="spellEnd"/>
-      <w:r>
-        <w:t xml:space="preserve"> </w:t>
-      </w:r>
-      <w:proofErr w:type="spellStart"/>
-      <w:r>
-        <w:t>Geral</w:t>
-      </w:r>
-      <w:proofErr w:type="spellEnd"/>
-    </w:p>
-    <w:p>
-      <w:pPr>
-        <w:pStyle w:val="EstiloJustificadoPrimeiralinha15cm"/>
-      </w:pPr>
-    </w:p>
-    <w:p>
-      <w:pPr>
-        <w:ind w:firstLine="709"/>
-        <w:jc w:val="both"/>
-      </w:pPr>
-      <w:r>
-        <w:t xml:space="preserve">Deve-se usar uma semântica parecida utilizadas para as tabelas. O nome deve ter sufixo com a palavra </w:t>
-      </w:r>
-      <w:proofErr w:type="spellStart"/>
-      <w:r>
-        <w:t>idx</w:t>
-      </w:r>
-      <w:proofErr w:type="spellEnd"/>
-      <w:r>
-        <w:t>.</w:t>
+        <w:t>Deve-se usar uma semântica parecida utilizadas para as tabelas. O nome deve ter sufixo com a palavra idx.</w:t>
       </w:r>
     </w:p>
     <w:p>
@@ -5520,34 +4692,8 @@
         <w:ind w:firstLine="709"/>
         <w:jc w:val="both"/>
       </w:pPr>
-      <w:proofErr w:type="gramStart"/>
-      <w:r>
-        <w:t>{ [</w:t>
-      </w:r>
-      <w:proofErr w:type="spellStart"/>
-      <w:proofErr w:type="gramEnd"/>
-      <w:r>
-        <w:t>a..z</w:t>
-      </w:r>
-      <w:proofErr w:type="spellEnd"/>
-      <w:r>
-        <w:t>]}_</w:t>
-      </w:r>
-      <w:proofErr w:type="spellStart"/>
-      <w:r>
-        <w:t>idx</w:t>
-      </w:r>
-      <w:proofErr w:type="spellEnd"/>
-      <w:r>
-        <w:t xml:space="preserve"> → </w:t>
-      </w:r>
-      <w:proofErr w:type="spellStart"/>
-      <w:r>
-        <w:t>xxxxx_xxxxx_idx</w:t>
-      </w:r>
-      <w:proofErr w:type="spellEnd"/>
-      <w:r>
-        <w:t>, onde:</w:t>
+      <w:r>
+        <w:t>{ [a..z]}_idx → xxxxx_xxxxx_idx, onde:</w:t>
       </w:r>
     </w:p>
     <w:p>
@@ -5564,21 +4710,8 @@
         <w:ind w:firstLine="709"/>
         <w:jc w:val="both"/>
       </w:pPr>
-      <w:proofErr w:type="spellStart"/>
-      <w:proofErr w:type="gramStart"/>
-      <w:r>
-        <w:t>xxxxx</w:t>
-      </w:r>
-      <w:proofErr w:type="gramEnd"/>
-      <w:r>
-        <w:t>_xxxxx</w:t>
-      </w:r>
-      <w:proofErr w:type="spellEnd"/>
-      <w:r>
-        <w:t xml:space="preserve"> – indica o nome do índice no </w:t>
-      </w:r>
-      <w:r>
-        <w:t>banco de dados. Esse nome deve ser composto pelo nome da tabela mais o nome dos campos chaves.</w:t>
+      <w:r>
+        <w:t>xxxxx_xxxxx – indica o nome do índice no banco de dados. Esse nome deve ser composto pelo nome da tabela mais o nome dos campos chaves.</w:t>
       </w:r>
     </w:p>
     <w:p>
@@ -5632,10 +4765,7 @@
         <w:jc w:val="both"/>
       </w:pPr>
       <w:r>
-        <w:t xml:space="preserve">Limite-se a usar 30 caracteres para definição </w:t>
-      </w:r>
-      <w:r>
-        <w:t>do nome do Índice.</w:t>
+        <w:t>Limite-se a usar 30 caracteres para definição do nome do Índice.</w:t>
       </w:r>
     </w:p>
     <w:p>
@@ -5717,59 +4847,26 @@
         <w:ind w:firstLine="709"/>
         <w:jc w:val="both"/>
       </w:pPr>
-      <w:proofErr w:type="spellStart"/>
-      <w:proofErr w:type="gramStart"/>
-      <w:r>
-        <w:t>pessoa</w:t>
-      </w:r>
-      <w:proofErr w:type="gramEnd"/>
-      <w:r>
-        <w:t>_codigo_idx</w:t>
-      </w:r>
-      <w:proofErr w:type="spellEnd"/>
-      <w:r>
-        <w:t xml:space="preserve">                 – Índice da Tabela Pessoa </w:t>
-      </w:r>
-      <w:r>
-        <w:t xml:space="preserve">pelo atributo Código. </w:t>
-      </w:r>
-    </w:p>
-    <w:p>
-      <w:pPr>
-        <w:ind w:firstLine="709"/>
-        <w:jc w:val="both"/>
-      </w:pPr>
-      <w:proofErr w:type="spellStart"/>
-      <w:proofErr w:type="gramStart"/>
-      <w:r>
-        <w:t>funcionario</w:t>
-      </w:r>
-      <w:proofErr w:type="gramEnd"/>
-      <w:r>
-        <w:t>_nome_idx</w:t>
-      </w:r>
-      <w:proofErr w:type="spellEnd"/>
-      <w:r>
-        <w:t xml:space="preserve">           – Índice da Tabela Funcionário pelo atributo Nome.</w:t>
-      </w:r>
-    </w:p>
-    <w:p>
-      <w:pPr>
-        <w:ind w:firstLine="709"/>
-        <w:jc w:val="both"/>
-      </w:pPr>
-      <w:proofErr w:type="spellStart"/>
-      <w:proofErr w:type="gramStart"/>
-      <w:r>
-        <w:t>cartao</w:t>
-      </w:r>
-      <w:proofErr w:type="gramEnd"/>
-      <w:r>
-        <w:t>_credito_numero_idx</w:t>
-      </w:r>
-      <w:proofErr w:type="spellEnd"/>
-      <w:r>
-        <w:t xml:space="preserve">    – Índice da Tabela Cartão de Crédito pelo atributo Número.</w:t>
+      <w:r>
+        <w:t xml:space="preserve">pessoa_codigo_idx                 – Índice da Tabela Pessoa pelo atributo Código. </w:t>
+      </w:r>
+    </w:p>
+    <w:p>
+      <w:pPr>
+        <w:ind w:firstLine="709"/>
+        <w:jc w:val="both"/>
+      </w:pPr>
+      <w:r>
+        <w:t>funcionario_nome_idx           – Índice da Tabela Funcionário pelo atributo Nome.</w:t>
+      </w:r>
+    </w:p>
+    <w:p>
+      <w:pPr>
+        <w:ind w:firstLine="709"/>
+        <w:jc w:val="both"/>
+      </w:pPr>
+      <w:r>
+        <w:t>cartao_credito_numero_idx    – Índice da Tabela Cartão de Crédito pelo atributo Número.</w:t>
       </w:r>
     </w:p>
     <w:p>
@@ -5822,19 +4919,9 @@
       </w:pPr>
       <w:bookmarkStart w:id="25" w:name="_Toc203191544"/>
       <w:bookmarkEnd w:id="25"/>
-      <w:proofErr w:type="spellStart"/>
-      <w:r>
-        <w:t>Regra</w:t>
-      </w:r>
-      <w:proofErr w:type="spellEnd"/>
-      <w:r>
-        <w:t xml:space="preserve"> </w:t>
-      </w:r>
-      <w:proofErr w:type="spellStart"/>
-      <w:r>
-        <w:t>Geral</w:t>
-      </w:r>
-      <w:proofErr w:type="spellEnd"/>
+      <w:r>
+        <w:t>Regra Geral</w:t>
+      </w:r>
     </w:p>
     <w:p>
       <w:pPr>
@@ -5847,10 +4934,7 @@
         <w:jc w:val="both"/>
       </w:pPr>
       <w:r>
-        <w:t>Deve-se usar a mesma semânti</w:t>
-      </w:r>
-      <w:r>
-        <w:t>ca utilizadas para as tabelas. O nome deve ser pré-fixado pela palavra STP seguido por uma sigla para indicar a operação principal realizada.</w:t>
+        <w:t>Deve-se usar a mesma semântica utilizadas para as tabelas. O nome deve ser pré-fixado pela palavra STP seguido por uma sigla para indicar a operação principal realizada.</w:t>
       </w:r>
     </w:p>
     <w:p>
@@ -5896,31 +4980,7 @@
         <w:jc w:val="both"/>
       </w:pPr>
       <w:r>
-        <w:t>STP_{INS|DEL|UPD|</w:t>
-      </w:r>
-      <w:proofErr w:type="gramStart"/>
-      <w:r>
-        <w:t>SLC}_</w:t>
-      </w:r>
-      <w:proofErr w:type="gramEnd"/>
-      <w:r>
-        <w:t>{[A..Z][</w:t>
-      </w:r>
-      <w:proofErr w:type="spellStart"/>
-      <w:r>
-        <w:t>a..z</w:t>
-      </w:r>
-      <w:proofErr w:type="spellEnd"/>
-      <w:r>
-        <w:t xml:space="preserve">]} → </w:t>
-      </w:r>
-      <w:proofErr w:type="spellStart"/>
-      <w:r>
-        <w:t>STP_XXX_Xxxxx</w:t>
-      </w:r>
-      <w:proofErr w:type="spellEnd"/>
-      <w:r>
-        <w:t>, onde:</w:t>
+        <w:t>STP_{INS|DEL|UPD|SLC}_{[A..Z][a..z]} → STP_XXX_Xxxxx, onde:</w:t>
       </w:r>
     </w:p>
     <w:p>
@@ -5938,37 +4998,16 @@
         <w:jc w:val="both"/>
       </w:pPr>
       <w:r>
-        <w:t xml:space="preserve">XXX – identifica a ação principal da </w:t>
-      </w:r>
-      <w:proofErr w:type="spellStart"/>
-      <w:r>
-        <w:t>stored</w:t>
-      </w:r>
-      <w:proofErr w:type="spellEnd"/>
-      <w:r>
-        <w:t xml:space="preserve"> procedure: INS – Inserção, DEL – Exclusão, UPD – atualização e SLC – consulta a dados.</w:t>
-      </w:r>
-    </w:p>
-    <w:p>
-      <w:pPr>
-        <w:ind w:firstLine="709"/>
-        <w:jc w:val="both"/>
-      </w:pPr>
-      <w:proofErr w:type="spellStart"/>
-      <w:r>
-        <w:t>Xxxxx</w:t>
-      </w:r>
-      <w:proofErr w:type="spellEnd"/>
-      <w:r>
-        <w:t xml:space="preserve"> – indica o nome da </w:t>
-      </w:r>
-      <w:proofErr w:type="spellStart"/>
-      <w:r>
-        <w:t>Stored</w:t>
-      </w:r>
-      <w:proofErr w:type="spellEnd"/>
-      <w:r>
-        <w:t xml:space="preserve"> Procedure no banco de dados. </w:t>
+        <w:t>XXX – identifica a ação principal da stored procedure: INS – Inserção, DEL – Exclusão, UPD – atualização e SLC – consulta a dados.</w:t>
+      </w:r>
+    </w:p>
+    <w:p>
+      <w:pPr>
+        <w:ind w:firstLine="709"/>
+        <w:jc w:val="both"/>
+      </w:pPr>
+      <w:r>
+        <w:t xml:space="preserve">Xxxxx – indica o nome da Stored Procedure no banco de dados. </w:t>
       </w:r>
     </w:p>
     <w:p>
@@ -5984,10 +5023,7 @@
         <w:jc w:val="both"/>
       </w:pPr>
       <w:r>
-        <w:t>Primeira letra deverá ser maiúscula e as demais minúsculas. Para cada palavra interna, primeira letr</w:t>
-      </w:r>
-      <w:r>
-        <w:t>a em maiúsculo.</w:t>
+        <w:t>Primeira letra deverá ser maiúscula e as demais minúsculas. Para cada palavra interna, primeira letra em maiúsculo.</w:t>
       </w:r>
     </w:p>
     <w:p>
@@ -6051,11 +5087,7 @@
         <w:jc w:val="both"/>
       </w:pPr>
       <w:r>
-        <w:lastRenderedPageBreak/>
-        <w:t>Endentar de modo a tornar a codificação clara e facilitar o trabalho de manutenção. Quando di</w:t>
-      </w:r>
-      <w:r>
-        <w:t>sponível utilizar ferramentas de endentação automática do banco de dados.</w:t>
+        <w:t>Endentar de modo a tornar a codificação clara e facilitar o trabalho de manutenção. Quando disponível utilizar ferramentas de endentação automática do banco de dados.</w:t>
       </w:r>
     </w:p>
     <w:p>
@@ -6071,6 +5103,7 @@
         <w:jc w:val="both"/>
       </w:pPr>
       <w:r>
+        <w:lastRenderedPageBreak/>
         <w:t>Inserir comentários sempre que necessário. Comentários que descrevem procedimentos óbvios devem ser evitados para evitar poluição do código desenvolvido.</w:t>
       </w:r>
     </w:p>
@@ -6087,18 +5120,7 @@
         <w:jc w:val="both"/>
       </w:pPr>
       <w:r>
-        <w:t xml:space="preserve">Evitar </w:t>
-      </w:r>
-      <w:proofErr w:type="spellStart"/>
-      <w:r>
-        <w:t>aninhamento</w:t>
-      </w:r>
-      <w:proofErr w:type="spellEnd"/>
-      <w:r>
-        <w:t xml:space="preserve"> excessivo</w:t>
-      </w:r>
-      <w:r>
-        <w:t xml:space="preserve"> de comandos, o que dificulta a manutenção do código.</w:t>
+        <w:t>Evitar aninhamento excessivo de comandos, o que dificulta a manutenção do código.</w:t>
       </w:r>
     </w:p>
     <w:p>
@@ -6148,68 +5170,26 @@
         <w:ind w:firstLine="709"/>
         <w:jc w:val="both"/>
       </w:pPr>
-      <w:proofErr w:type="spellStart"/>
-      <w:r>
-        <w:t>STP_INS_Pessoa</w:t>
-      </w:r>
-      <w:proofErr w:type="spellEnd"/>
-      <w:r>
-        <w:t xml:space="preserve">                  – </w:t>
-      </w:r>
-      <w:proofErr w:type="spellStart"/>
-      <w:r>
-        <w:t>Stored</w:t>
-      </w:r>
-      <w:proofErr w:type="spellEnd"/>
-      <w:r>
-        <w:t xml:space="preserve"> Procedure para atualização de dados de Pessoa.</w:t>
-      </w:r>
-    </w:p>
-    <w:p>
-      <w:pPr>
-        <w:ind w:firstLine="709"/>
-        <w:jc w:val="both"/>
-      </w:pPr>
-      <w:proofErr w:type="spellStart"/>
-      <w:r>
-        <w:t>STP_UPD_SaldoCliente</w:t>
-      </w:r>
-      <w:proofErr w:type="spellEnd"/>
-      <w:r>
-        <w:t xml:space="preserve">      – </w:t>
-      </w:r>
-      <w:proofErr w:type="spellStart"/>
-      <w:r>
-        <w:t>Stored</w:t>
-      </w:r>
-      <w:proofErr w:type="spellEnd"/>
-      <w:r>
-        <w:t xml:space="preserve"> Procedure para atualização de saldo do Cliente.</w:t>
-      </w:r>
-    </w:p>
-    <w:p>
-      <w:pPr>
-        <w:ind w:firstLine="709"/>
-        <w:jc w:val="both"/>
-      </w:pPr>
-      <w:proofErr w:type="spellStart"/>
-      <w:r>
-        <w:t>STP_SLC_HistoricoF</w:t>
-      </w:r>
-      <w:r>
-        <w:t>unc</w:t>
-      </w:r>
-      <w:proofErr w:type="spellEnd"/>
-      <w:r>
-        <w:t xml:space="preserve">     – </w:t>
-      </w:r>
-      <w:proofErr w:type="spellStart"/>
-      <w:r>
-        <w:t>Stored</w:t>
-      </w:r>
-      <w:proofErr w:type="spellEnd"/>
-      <w:r>
-        <w:t xml:space="preserve"> Procedure para consulta do histórico do Funcionário.</w:t>
+      <w:r>
+        <w:t>STP_INS_Pessoa                  – Stored Procedure para atualização de dados de Pessoa.</w:t>
+      </w:r>
+    </w:p>
+    <w:p>
+      <w:pPr>
+        <w:ind w:firstLine="709"/>
+        <w:jc w:val="both"/>
+      </w:pPr>
+      <w:r>
+        <w:t>STP_UPD_SaldoCliente      – Stored Procedure para atualização de saldo do Cliente.</w:t>
+      </w:r>
+    </w:p>
+    <w:p>
+      <w:pPr>
+        <w:ind w:firstLine="709"/>
+        <w:jc w:val="both"/>
+      </w:pPr>
+      <w:r>
+        <w:t>STP_SLC_HistoricoFunc     – Stored Procedure para consulta do histórico do Funcionário.</w:t>
       </w:r>
     </w:p>
     <w:p>
@@ -6262,19 +5242,9 @@
       </w:pPr>
       <w:bookmarkStart w:id="29" w:name="_Toc203191548"/>
       <w:bookmarkEnd w:id="29"/>
-      <w:proofErr w:type="spellStart"/>
-      <w:r>
-        <w:t>Regra</w:t>
-      </w:r>
-      <w:proofErr w:type="spellEnd"/>
-      <w:r>
-        <w:t xml:space="preserve"> </w:t>
-      </w:r>
-      <w:proofErr w:type="spellStart"/>
-      <w:r>
-        <w:t>Geral</w:t>
-      </w:r>
-      <w:proofErr w:type="spellEnd"/>
+      <w:r>
+        <w:t>Regra Geral</w:t>
+      </w:r>
     </w:p>
     <w:p>
       <w:pPr>
@@ -6287,10 +5257,7 @@
         <w:jc w:val="both"/>
       </w:pPr>
       <w:r>
-        <w:t xml:space="preserve">Deve-se usar a mesma semântica utilizadas para as tabelas. O nome deve ser pré-fixado pela palavra TRG seguido por uma sigla para indicar a operação principal </w:t>
-      </w:r>
-      <w:r>
-        <w:t>realizada.</w:t>
+        <w:t>Deve-se usar a mesma semântica utilizadas para as tabelas. O nome deve ser pré-fixado pela palavra TRG seguido por uma sigla para indicar a operação principal realizada.</w:t>
       </w:r>
     </w:p>
     <w:p>
@@ -6336,31 +5303,7 @@
         <w:jc w:val="both"/>
       </w:pPr>
       <w:r>
-        <w:t>TRG_{INS|DEL|UPD|</w:t>
-      </w:r>
-      <w:proofErr w:type="gramStart"/>
-      <w:r>
-        <w:t>SLC}_</w:t>
-      </w:r>
-      <w:proofErr w:type="gramEnd"/>
-      <w:r>
-        <w:t>{[A..Z][</w:t>
-      </w:r>
-      <w:proofErr w:type="spellStart"/>
-      <w:r>
-        <w:t>a..z</w:t>
-      </w:r>
-      <w:proofErr w:type="spellEnd"/>
-      <w:r>
-        <w:t xml:space="preserve">]} → </w:t>
-      </w:r>
-      <w:proofErr w:type="spellStart"/>
-      <w:r>
-        <w:t>TRG_XXX_Xxxxx</w:t>
-      </w:r>
-      <w:proofErr w:type="spellEnd"/>
-      <w:r>
-        <w:t>, onde:</w:t>
+        <w:t>TRG_{INS|DEL|UPD|SLC}_{[A..Z][a..z]} → TRG_XXX_Xxxxx, onde:</w:t>
       </w:r>
     </w:p>
     <w:p>
@@ -6386,24 +5329,8 @@
         <w:ind w:firstLine="709"/>
         <w:jc w:val="both"/>
       </w:pPr>
-      <w:proofErr w:type="spellStart"/>
-      <w:r>
-        <w:t>Xxxxx</w:t>
-      </w:r>
-      <w:proofErr w:type="spellEnd"/>
-      <w:r>
-        <w:t xml:space="preserve"> – indica o nome da </w:t>
-      </w:r>
-      <w:proofErr w:type="spellStart"/>
-      <w:r>
-        <w:t>Stored</w:t>
-      </w:r>
-      <w:proofErr w:type="spellEnd"/>
-      <w:r>
-        <w:t xml:space="preserve"> Procedure no banco</w:t>
-      </w:r>
-      <w:r>
-        <w:t xml:space="preserve"> de dados. </w:t>
+      <w:r>
+        <w:t xml:space="preserve">Xxxxx – indica o nome da Stored Procedure no banco de dados. </w:t>
       </w:r>
     </w:p>
     <w:p>
@@ -6467,10 +5394,7 @@
         <w:jc w:val="both"/>
       </w:pPr>
       <w:r>
-        <w:t xml:space="preserve">Evite usar abreviações, se necessário </w:t>
-      </w:r>
-      <w:r>
-        <w:t>use as conhecidas.</w:t>
+        <w:t>Evite usar abreviações, se necessário use as conhecidas.</w:t>
       </w:r>
     </w:p>
     <w:p>
@@ -6502,10 +5426,7 @@
         <w:jc w:val="both"/>
       </w:pPr>
       <w:r>
-        <w:t xml:space="preserve">Inserir comentários sempre que necessário. Comentários que descrevem </w:t>
-      </w:r>
-      <w:r>
-        <w:t>procedimentos óbvios devem ser evitados para evitar poluição do código desenvolvido.</w:t>
+        <w:t>Inserir comentários sempre que necessário. Comentários que descrevem procedimentos óbvios devem ser evitados para evitar poluição do código desenvolvido.</w:t>
       </w:r>
     </w:p>
     <w:p>
@@ -6521,15 +5442,7 @@
         <w:jc w:val="both"/>
       </w:pPr>
       <w:r>
-        <w:t xml:space="preserve">Evitar </w:t>
-      </w:r>
-      <w:proofErr w:type="spellStart"/>
-      <w:r>
-        <w:t>aninhamento</w:t>
-      </w:r>
-      <w:proofErr w:type="spellEnd"/>
-      <w:r>
-        <w:t xml:space="preserve"> excessivo de comandos, o que dificulta a manutenção do código.</w:t>
+        <w:t>Evitar aninhamento excessivo de comandos, o que dificulta a manutenção do código.</w:t>
       </w:r>
     </w:p>
     <w:p>
@@ -6579,41 +5492,26 @@
         <w:ind w:firstLine="709"/>
         <w:jc w:val="both"/>
       </w:pPr>
-      <w:proofErr w:type="spellStart"/>
-      <w:r>
-        <w:t>TRG_DEL_Pessoa</w:t>
-      </w:r>
-      <w:proofErr w:type="spellEnd"/>
-      <w:r>
-        <w:t xml:space="preserve">                 – Trigger para excluir dados de Pessoa.</w:t>
-      </w:r>
-    </w:p>
-    <w:p>
-      <w:pPr>
-        <w:ind w:firstLine="709"/>
-        <w:jc w:val="both"/>
-      </w:pPr>
-      <w:proofErr w:type="spellStart"/>
-      <w:r>
-        <w:t>TRG_UPD_SaldoCliente</w:t>
-      </w:r>
-      <w:proofErr w:type="spellEnd"/>
-      <w:r>
-        <w:t xml:space="preserve">      – Trigger para atualização de saldo do Cliente.</w:t>
-      </w:r>
-    </w:p>
-    <w:p>
-      <w:pPr>
-        <w:ind w:firstLine="709"/>
-        <w:jc w:val="both"/>
-      </w:pPr>
-      <w:proofErr w:type="spellStart"/>
-      <w:r>
-        <w:t>TRG_SLC_HistoricoFunc</w:t>
-      </w:r>
-      <w:proofErr w:type="spellEnd"/>
-      <w:r>
-        <w:t xml:space="preserve">     – Trigger para consultar o histórico do Funcionário.</w:t>
+      <w:r>
+        <w:t>TRG_DEL_Pessoa                 – Trigger para excluir dados de Pessoa.</w:t>
+      </w:r>
+    </w:p>
+    <w:p>
+      <w:pPr>
+        <w:ind w:firstLine="709"/>
+        <w:jc w:val="both"/>
+      </w:pPr>
+      <w:r>
+        <w:t>TRG_UPD_SaldoCliente      – Trigger para atualização de saldo do Cliente.</w:t>
+      </w:r>
+    </w:p>
+    <w:p>
+      <w:pPr>
+        <w:ind w:firstLine="709"/>
+        <w:jc w:val="both"/>
+      </w:pPr>
+      <w:r>
+        <w:t>TRG_SLC_HistoricoFunc     – Trigger para consultar o histórico do Funcionário.</w:t>
       </w:r>
     </w:p>
     <w:p>
@@ -6646,7 +5544,6 @@
       <w:bookmarkStart w:id="32" w:name="_Toc203191551"/>
       <w:bookmarkEnd w:id="32"/>
       <w:r>
-        <w:lastRenderedPageBreak/>
         <w:t>CHECK</w:t>
       </w:r>
     </w:p>
@@ -6664,19 +5561,10 @@
       </w:pPr>
       <w:bookmarkStart w:id="33" w:name="_Toc203191552"/>
       <w:bookmarkEnd w:id="33"/>
-      <w:proofErr w:type="spellStart"/>
-      <w:r>
-        <w:t>Regra</w:t>
-      </w:r>
-      <w:proofErr w:type="spellEnd"/>
-      <w:r>
-        <w:t xml:space="preserve"> </w:t>
-      </w:r>
-      <w:proofErr w:type="spellStart"/>
-      <w:r>
-        <w:t>Geral</w:t>
-      </w:r>
-      <w:proofErr w:type="spellEnd"/>
+      <w:r>
+        <w:lastRenderedPageBreak/>
+        <w:t>Regra Geral</w:t>
+      </w:r>
     </w:p>
     <w:p>
       <w:pPr>
@@ -6689,15 +5577,7 @@
         <w:jc w:val="both"/>
       </w:pPr>
       <w:r>
-        <w:t xml:space="preserve">Especifica que uma condição deve ser atendida por cada </w:t>
-      </w:r>
-      <w:proofErr w:type="spellStart"/>
-      <w:r>
-        <w:t>tupla</w:t>
-      </w:r>
-      <w:proofErr w:type="spellEnd"/>
-      <w:r>
-        <w:t xml:space="preserve"> da tabela.</w:t>
+        <w:t>Especifica que uma condição deve ser atendida por cada tupla da tabela.</w:t>
       </w:r>
     </w:p>
     <w:p>
@@ -6743,36 +5623,7 @@
         <w:jc w:val="both"/>
       </w:pPr>
       <w:r>
-        <w:t>CHK_{[</w:t>
-      </w:r>
-      <w:proofErr w:type="gramStart"/>
-      <w:r>
-        <w:t>A..Z][</w:t>
-      </w:r>
-      <w:proofErr w:type="spellStart"/>
-      <w:proofErr w:type="gramEnd"/>
-      <w:r>
-        <w:t>a..z</w:t>
-      </w:r>
-      <w:proofErr w:type="spellEnd"/>
-      <w:r>
-        <w:t>]}_{[A..Z][</w:t>
-      </w:r>
-      <w:proofErr w:type="spellStart"/>
-      <w:r>
-        <w:t>a..z</w:t>
-      </w:r>
-      <w:proofErr w:type="spellEnd"/>
-      <w:r>
-        <w:t xml:space="preserve">]} → </w:t>
-      </w:r>
-      <w:proofErr w:type="spellStart"/>
-      <w:r>
-        <w:t>CHK_Xxxxx_Xxxxx</w:t>
-      </w:r>
-      <w:proofErr w:type="spellEnd"/>
-      <w:r>
-        <w:t>, onde:</w:t>
+        <w:t>CHK_{[A..Z][a..z]}_{[A..Z][a..z]} → CHK_Xxxxx_Xxxxx, onde:</w:t>
       </w:r>
     </w:p>
     <w:p>
@@ -6789,21 +5640,8 @@
         <w:ind w:firstLine="709"/>
         <w:jc w:val="both"/>
       </w:pPr>
-      <w:proofErr w:type="spellStart"/>
-      <w:r>
-        <w:t>Xxxxx_Xxxxx</w:t>
-      </w:r>
-      <w:proofErr w:type="spellEnd"/>
-      <w:r>
-        <w:t xml:space="preserve"> – indica o nome da tabela seguido pelo nome da coluna onde haverá o </w:t>
-      </w:r>
-      <w:proofErr w:type="spellStart"/>
-      <w:r>
-        <w:t>check</w:t>
-      </w:r>
-      <w:proofErr w:type="spellEnd"/>
-      <w:r>
-        <w:t>.</w:t>
+      <w:r>
+        <w:t>Xxxxx_Xxxxx – indica o nome da tabela seguido pelo nome da coluna onde haverá o check.</w:t>
       </w:r>
     </w:p>
     <w:p>
@@ -6819,10 +5657,7 @@
         <w:jc w:val="both"/>
       </w:pPr>
       <w:r>
-        <w:t xml:space="preserve">Primeira letra deverá ser maiúscula e as demais minúsculas. Para cada palavra interna, primeira letra em </w:t>
-      </w:r>
-      <w:r>
-        <w:t>maiúsculo.</w:t>
+        <w:t>Primeira letra deverá ser maiúscula e as demais minúsculas. Para cada palavra interna, primeira letra em maiúsculo.</w:t>
       </w:r>
     </w:p>
     <w:p>
@@ -6920,46 +5755,17 @@
         <w:ind w:firstLine="709"/>
         <w:jc w:val="both"/>
       </w:pPr>
-      <w:proofErr w:type="spellStart"/>
-      <w:r>
-        <w:t>CHK_Pessoa_cpf</w:t>
-      </w:r>
-      <w:proofErr w:type="spellEnd"/>
-      <w:r>
-        <w:t xml:space="preserve">                 – </w:t>
-      </w:r>
-      <w:proofErr w:type="spellStart"/>
-      <w:r>
-        <w:t>Check</w:t>
-      </w:r>
-      <w:proofErr w:type="spellEnd"/>
-      <w:r>
-        <w:t xml:space="preserve"> no campo CPF da tabela Pessoa.</w:t>
-      </w:r>
-    </w:p>
-    <w:p>
-      <w:pPr>
-        <w:ind w:firstLine="709"/>
-        <w:jc w:val="both"/>
-      </w:pPr>
-      <w:proofErr w:type="spellStart"/>
-      <w:r>
-        <w:t>CHK_Cliente_Sex</w:t>
-      </w:r>
-      <w:r>
-        <w:t>o</w:t>
-      </w:r>
-      <w:proofErr w:type="spellEnd"/>
-      <w:r>
-        <w:t xml:space="preserve">              – </w:t>
-      </w:r>
-      <w:proofErr w:type="spellStart"/>
-      <w:r>
-        <w:t>Check</w:t>
-      </w:r>
-      <w:proofErr w:type="spellEnd"/>
-      <w:r>
-        <w:t xml:space="preserve"> no campo sexo da tabela Cliente.</w:t>
+      <w:r>
+        <w:t>CHK_Pessoa_cpf                 – Check no campo CPF da tabela Pessoa.</w:t>
+      </w:r>
+    </w:p>
+    <w:p>
+      <w:pPr>
+        <w:ind w:firstLine="709"/>
+        <w:jc w:val="both"/>
+      </w:pPr>
+      <w:r>
+        <w:t>CHK_Cliente_Sexo              – Check no campo sexo da tabela Cliente.</w:t>
       </w:r>
     </w:p>
     <w:p>
@@ -7015,19 +5821,9 @@
       </w:pPr>
       <w:bookmarkStart w:id="37" w:name="_Toc203191556"/>
       <w:bookmarkEnd w:id="37"/>
-      <w:proofErr w:type="spellStart"/>
-      <w:r>
-        <w:t>Regra</w:t>
-      </w:r>
-      <w:proofErr w:type="spellEnd"/>
-      <w:r>
-        <w:t xml:space="preserve"> </w:t>
-      </w:r>
-      <w:proofErr w:type="spellStart"/>
-      <w:r>
-        <w:t>Geral</w:t>
-      </w:r>
-      <w:proofErr w:type="spellEnd"/>
+      <w:r>
+        <w:t>Regra Geral</w:t>
+      </w:r>
     </w:p>
     <w:p>
       <w:pPr>
@@ -7040,50 +5836,7 @@
         <w:jc w:val="both"/>
       </w:pPr>
       <w:r>
-        <w:t xml:space="preserve">Uma </w:t>
-      </w:r>
-      <w:proofErr w:type="spellStart"/>
-      <w:r>
-        <w:t>sequence</w:t>
-      </w:r>
-      <w:proofErr w:type="spellEnd"/>
-      <w:r>
-        <w:t xml:space="preserve"> é um objeto do banco de dados criado pelo usuário, que pode ser compartilhado por vários usuários para gerar números </w:t>
-      </w:r>
-      <w:proofErr w:type="spellStart"/>
-      <w:r>
-        <w:t>seqüenciais</w:t>
-      </w:r>
-      <w:proofErr w:type="spellEnd"/>
-      <w:r>
-        <w:t xml:space="preserve"> inteiros exclusivos. Normalmente</w:t>
-      </w:r>
-      <w:r>
-        <w:t xml:space="preserve">, as </w:t>
-      </w:r>
-      <w:proofErr w:type="spellStart"/>
-      <w:r>
-        <w:t>sequences</w:t>
-      </w:r>
-      <w:proofErr w:type="spellEnd"/>
-      <w:r>
-        <w:t xml:space="preserve"> são utilizadas para criar um valor de PRIMARY KEY, que deve ser exclusivo para cada linha. Os números da </w:t>
-      </w:r>
-      <w:proofErr w:type="spellStart"/>
-      <w:r>
-        <w:t>sequence</w:t>
-      </w:r>
-      <w:proofErr w:type="spellEnd"/>
-      <w:r>
-        <w:t xml:space="preserve"> são armazenados e gerados de modo independente das tabelas. Portanto, a mesma </w:t>
-      </w:r>
-      <w:proofErr w:type="spellStart"/>
-      <w:r>
-        <w:t>sequence</w:t>
-      </w:r>
-      <w:proofErr w:type="spellEnd"/>
-      <w:r>
-        <w:t xml:space="preserve"> pode ser usada para várias tabelas.</w:t>
+        <w:t>Uma sequence é um objeto do banco de dados criado pelo usuário, que pode ser compartilhado por vários usuários para gerar números seqüenciais inteiros exclusivos. Normalmente, as sequences são utilizadas para criar um valor de PRIMARY KEY, que deve ser exclusivo para cada linha. Os números da sequence são armazenados e gerados de modo independente das tabelas. Portanto, a mesma sequence pode ser usada para várias tabelas.</w:t>
       </w:r>
     </w:p>
     <w:p>
@@ -7122,29 +5875,8 @@
         <w:ind w:firstLine="709"/>
         <w:jc w:val="both"/>
       </w:pPr>
-      <w:proofErr w:type="gramStart"/>
-      <w:r>
-        <w:t>id</w:t>
-      </w:r>
-      <w:proofErr w:type="gramEnd"/>
-      <w:r>
-        <w:t>_{ [</w:t>
-      </w:r>
-      <w:proofErr w:type="spellStart"/>
-      <w:r>
-        <w:t>a..z</w:t>
-      </w:r>
-      <w:proofErr w:type="spellEnd"/>
-      <w:r>
-        <w:t xml:space="preserve">]} → </w:t>
-      </w:r>
-      <w:proofErr w:type="spellStart"/>
-      <w:r>
-        <w:t>id_xxxxx</w:t>
-      </w:r>
-      <w:proofErr w:type="spellEnd"/>
-      <w:r>
-        <w:t>, onde:</w:t>
+      <w:r>
+        <w:t>id_{ [a..z]} → id_xxxxx, onde:</w:t>
       </w:r>
     </w:p>
     <w:p>
@@ -7161,23 +5893,8 @@
         <w:ind w:firstLine="709"/>
         <w:jc w:val="both"/>
       </w:pPr>
-      <w:proofErr w:type="spellStart"/>
-      <w:proofErr w:type="gramStart"/>
-      <w:r>
-        <w:t>xxxxx</w:t>
-      </w:r>
-      <w:proofErr w:type="spellEnd"/>
-      <w:proofErr w:type="gramEnd"/>
-      <w:r>
-        <w:t xml:space="preserve"> – indica o nome do campo que utilizará a </w:t>
-      </w:r>
-      <w:proofErr w:type="spellStart"/>
-      <w:r>
-        <w:t>Sequence</w:t>
-      </w:r>
-      <w:proofErr w:type="spellEnd"/>
-      <w:r>
-        <w:t>.</w:t>
+      <w:r>
+        <w:t>xxxxx – indica o nome do campo que utilizará a Sequence.</w:t>
       </w:r>
     </w:p>
     <w:p>
@@ -7225,10 +5942,7 @@
         <w:jc w:val="both"/>
       </w:pPr>
       <w:r>
-        <w:t>Usar palavras no singular, sem acentuações ou c</w:t>
-      </w:r>
-      <w:r>
-        <w:t>aracteres especiais exceto _ para separar as palavras.</w:t>
+        <w:t>Usar palavras no singular, sem acentuações ou caracteres especiais exceto _ para separar as palavras.</w:t>
       </w:r>
     </w:p>
     <w:p>
@@ -7266,7 +5980,6 @@
         <w:rPr>
           <w:lang w:val="pt-BR"/>
         </w:rPr>
-        <w:lastRenderedPageBreak/>
         <w:t>Exemplos</w:t>
       </w:r>
     </w:p>
@@ -7295,58 +6008,17 @@
         <w:ind w:firstLine="709"/>
         <w:jc w:val="both"/>
       </w:pPr>
-      <w:proofErr w:type="spellStart"/>
-      <w:proofErr w:type="gramStart"/>
-      <w:r>
-        <w:t>id</w:t>
-      </w:r>
-      <w:proofErr w:type="gramEnd"/>
-      <w:r>
-        <w:t>_inscricao</w:t>
-      </w:r>
-      <w:proofErr w:type="spellEnd"/>
-      <w:r>
-        <w:t xml:space="preserve">           – </w:t>
-      </w:r>
-      <w:proofErr w:type="spellStart"/>
-      <w:r>
-        <w:t>Sequence</w:t>
-      </w:r>
-      <w:proofErr w:type="spellEnd"/>
-      <w:r>
-        <w:t xml:space="preserve"> para o campo </w:t>
-      </w:r>
-      <w:proofErr w:type="spellStart"/>
-      <w:r>
-        <w:t>incrição</w:t>
-      </w:r>
-      <w:proofErr w:type="spellEnd"/>
-    </w:p>
-    <w:p>
-      <w:pPr>
-        <w:ind w:firstLine="709"/>
-        <w:jc w:val="both"/>
-      </w:pPr>
-      <w:proofErr w:type="spellStart"/>
-      <w:proofErr w:type="gramStart"/>
-      <w:r>
-        <w:t>id</w:t>
-      </w:r>
-      <w:proofErr w:type="gramEnd"/>
-      <w:r>
-        <w:t>_solicitacao</w:t>
-      </w:r>
-      <w:proofErr w:type="spellEnd"/>
-      <w:r>
-        <w:t xml:space="preserve">        – </w:t>
-      </w:r>
-      <w:proofErr w:type="spellStart"/>
-      <w:r>
-        <w:t>Sequence</w:t>
-      </w:r>
-      <w:proofErr w:type="spellEnd"/>
-      <w:r>
-        <w:t xml:space="preserve"> para o campo solicitação.</w:t>
+      <w:r>
+        <w:t>id_inscricao           – Sequence para o campo incrição</w:t>
+      </w:r>
+    </w:p>
+    <w:p>
+      <w:pPr>
+        <w:ind w:firstLine="709"/>
+        <w:jc w:val="both"/>
+      </w:pPr>
+      <w:r>
+        <w:t>id_solicitacao        – Sequence para o campo solicitação.</w:t>
       </w:r>
     </w:p>
     <w:p>
@@ -7358,6 +6030,7 @@
     <w:p>
       <w:pPr>
         <w:sectPr>
+          <w:headerReference w:type="default" r:id="rId7"/>
           <w:type w:val="continuous"/>
           <w:pgSz w:w="11906" w:h="16838"/>
           <w:pgMar w:top="1440" w:right="851" w:bottom="1440" w:left="1134" w:header="720" w:footer="0" w:gutter="0"/>

</xml_diff>